<commit_message>
updated profiles, removed comments etc...
</commit_message>
<xml_diff>
--- a/downloads/radijas.docx
+++ b/downloads/radijas.docx
@@ -13,8 +13,6 @@
           <w:lang w:val="lt-LT"/>
         </w:rPr>
       </w:pPr>
-      <w:bookmarkStart w:id="0" w:name="_GoBack"/>
-      <w:bookmarkEnd w:id="0"/>
       <w:r>
         <w:rPr>
           <w:rFonts w:ascii="Times New Roman" w:eastAsia="Times New Roman" w:hAnsi="Times New Roman" w:cs="Times New Roman"/>
@@ -395,6 +393,7 @@
       </w:pPr>
       <w:r>
         <w:rPr>
+          <w:rFonts w:ascii="Times New Roman" w:hAnsi="Times New Roman" w:cs="Times New Roman"/>
           <w:lang w:val="lt-LT"/>
         </w:rPr>
         <w:br w:type="page"/>
@@ -450,7 +449,7 @@
               <w:tab w:val="right" w:leader="dot" w:pos="9962"/>
             </w:tabs>
             <w:rPr>
-              <w:rFonts w:eastAsiaTheme="minorEastAsia"/>
+              <w:rFonts w:ascii="Times New Roman" w:eastAsiaTheme="minorEastAsia" w:hAnsi="Times New Roman" w:cs="Times New Roman"/>
               <w:noProof/>
               <w:sz w:val="24"/>
               <w:szCs w:val="24"/>
@@ -496,6 +495,7 @@
             </w:r>
             <w:r>
               <w:rPr>
+                <w:rFonts w:ascii="Times New Roman" w:hAnsi="Times New Roman" w:cs="Times New Roman"/>
                 <w:noProof/>
                 <w:webHidden/>
                 <w:sz w:val="24"/>
@@ -505,6 +505,7 @@
             </w:r>
             <w:r>
               <w:rPr>
+                <w:rFonts w:ascii="Times New Roman" w:hAnsi="Times New Roman" w:cs="Times New Roman"/>
                 <w:noProof/>
                 <w:webHidden/>
                 <w:sz w:val="24"/>
@@ -514,6 +515,7 @@
             </w:r>
             <w:r>
               <w:rPr>
+                <w:rFonts w:ascii="Times New Roman" w:hAnsi="Times New Roman" w:cs="Times New Roman"/>
                 <w:noProof/>
                 <w:webHidden/>
                 <w:sz w:val="24"/>
@@ -523,6 +525,7 @@
             </w:r>
             <w:r>
               <w:rPr>
+                <w:rFonts w:ascii="Times New Roman" w:hAnsi="Times New Roman" w:cs="Times New Roman"/>
                 <w:noProof/>
                 <w:webHidden/>
                 <w:sz w:val="24"/>
@@ -531,6 +534,7 @@
             </w:r>
             <w:r>
               <w:rPr>
+                <w:rFonts w:ascii="Times New Roman" w:hAnsi="Times New Roman" w:cs="Times New Roman"/>
                 <w:noProof/>
                 <w:webHidden/>
                 <w:sz w:val="24"/>
@@ -540,6 +544,7 @@
             </w:r>
             <w:r>
               <w:rPr>
+                <w:rFonts w:ascii="Times New Roman" w:hAnsi="Times New Roman" w:cs="Times New Roman"/>
                 <w:noProof/>
                 <w:webHidden/>
                 <w:sz w:val="24"/>
@@ -549,6 +554,7 @@
             </w:r>
             <w:r>
               <w:rPr>
+                <w:rFonts w:ascii="Times New Roman" w:hAnsi="Times New Roman" w:cs="Times New Roman"/>
                 <w:noProof/>
                 <w:webHidden/>
                 <w:sz w:val="24"/>
@@ -565,7 +571,7 @@
               <w:tab w:val="right" w:leader="dot" w:pos="9962"/>
             </w:tabs>
             <w:rPr>
-              <w:rFonts w:eastAsiaTheme="minorEastAsia"/>
+              <w:rFonts w:ascii="Times New Roman" w:eastAsiaTheme="minorEastAsia" w:hAnsi="Times New Roman" w:cs="Times New Roman"/>
               <w:noProof/>
               <w:sz w:val="24"/>
               <w:szCs w:val="24"/>
@@ -588,6 +594,7 @@
             </w:r>
             <w:r>
               <w:rPr>
+                <w:rFonts w:ascii="Times New Roman" w:hAnsi="Times New Roman" w:cs="Times New Roman"/>
                 <w:noProof/>
                 <w:webHidden/>
                 <w:sz w:val="24"/>
@@ -597,6 +604,7 @@
             </w:r>
             <w:r>
               <w:rPr>
+                <w:rFonts w:ascii="Times New Roman" w:hAnsi="Times New Roman" w:cs="Times New Roman"/>
                 <w:noProof/>
                 <w:webHidden/>
                 <w:sz w:val="24"/>
@@ -606,6 +614,7 @@
             </w:r>
             <w:r>
               <w:rPr>
+                <w:rFonts w:ascii="Times New Roman" w:hAnsi="Times New Roman" w:cs="Times New Roman"/>
                 <w:noProof/>
                 <w:webHidden/>
                 <w:sz w:val="24"/>
@@ -615,6 +624,7 @@
             </w:r>
             <w:r>
               <w:rPr>
+                <w:rFonts w:ascii="Times New Roman" w:hAnsi="Times New Roman" w:cs="Times New Roman"/>
                 <w:noProof/>
                 <w:webHidden/>
                 <w:sz w:val="24"/>
@@ -623,6 +633,7 @@
             </w:r>
             <w:r>
               <w:rPr>
+                <w:rFonts w:ascii="Times New Roman" w:hAnsi="Times New Roman" w:cs="Times New Roman"/>
                 <w:noProof/>
                 <w:webHidden/>
                 <w:sz w:val="24"/>
@@ -632,6 +643,7 @@
             </w:r>
             <w:r>
               <w:rPr>
+                <w:rFonts w:ascii="Times New Roman" w:hAnsi="Times New Roman" w:cs="Times New Roman"/>
                 <w:noProof/>
                 <w:webHidden/>
                 <w:sz w:val="24"/>
@@ -641,6 +653,7 @@
             </w:r>
             <w:r>
               <w:rPr>
+                <w:rFonts w:ascii="Times New Roman" w:hAnsi="Times New Roman" w:cs="Times New Roman"/>
                 <w:noProof/>
                 <w:webHidden/>
                 <w:sz w:val="24"/>
@@ -658,7 +671,7 @@
               <w:tab w:val="right" w:leader="dot" w:pos="9962"/>
             </w:tabs>
             <w:rPr>
-              <w:rFonts w:eastAsiaTheme="minorEastAsia"/>
+              <w:rFonts w:ascii="Times New Roman" w:eastAsiaTheme="minorEastAsia" w:hAnsi="Times New Roman" w:cs="Times New Roman"/>
               <w:noProof/>
               <w:sz w:val="24"/>
               <w:szCs w:val="24"/>
@@ -681,7 +694,7 @@
             </w:r>
             <w:r>
               <w:rPr>
-                <w:rFonts w:eastAsiaTheme="minorEastAsia"/>
+                <w:rFonts w:ascii="Times New Roman" w:eastAsiaTheme="minorEastAsia" w:hAnsi="Times New Roman" w:cs="Times New Roman"/>
                 <w:noProof/>
                 <w:sz w:val="24"/>
                 <w:szCs w:val="24"/>
@@ -704,6 +717,7 @@
             </w:r>
             <w:r>
               <w:rPr>
+                <w:rFonts w:ascii="Times New Roman" w:hAnsi="Times New Roman" w:cs="Times New Roman"/>
                 <w:noProof/>
                 <w:webHidden/>
                 <w:sz w:val="24"/>
@@ -713,6 +727,7 @@
             </w:r>
             <w:r>
               <w:rPr>
+                <w:rFonts w:ascii="Times New Roman" w:hAnsi="Times New Roman" w:cs="Times New Roman"/>
                 <w:noProof/>
                 <w:webHidden/>
                 <w:sz w:val="24"/>
@@ -722,6 +737,7 @@
             </w:r>
             <w:r>
               <w:rPr>
+                <w:rFonts w:ascii="Times New Roman" w:hAnsi="Times New Roman" w:cs="Times New Roman"/>
                 <w:noProof/>
                 <w:webHidden/>
                 <w:sz w:val="24"/>
@@ -731,6 +747,7 @@
             </w:r>
             <w:r>
               <w:rPr>
+                <w:rFonts w:ascii="Times New Roman" w:hAnsi="Times New Roman" w:cs="Times New Roman"/>
                 <w:noProof/>
                 <w:webHidden/>
                 <w:sz w:val="24"/>
@@ -739,6 +756,7 @@
             </w:r>
             <w:r>
               <w:rPr>
+                <w:rFonts w:ascii="Times New Roman" w:hAnsi="Times New Roman" w:cs="Times New Roman"/>
                 <w:noProof/>
                 <w:webHidden/>
                 <w:sz w:val="24"/>
@@ -748,6 +766,7 @@
             </w:r>
             <w:r>
               <w:rPr>
+                <w:rFonts w:ascii="Times New Roman" w:hAnsi="Times New Roman" w:cs="Times New Roman"/>
                 <w:noProof/>
                 <w:webHidden/>
                 <w:sz w:val="24"/>
@@ -757,6 +776,7 @@
             </w:r>
             <w:r>
               <w:rPr>
+                <w:rFonts w:ascii="Times New Roman" w:hAnsi="Times New Roman" w:cs="Times New Roman"/>
                 <w:noProof/>
                 <w:webHidden/>
                 <w:sz w:val="24"/>
@@ -774,7 +794,7 @@
               <w:tab w:val="right" w:leader="dot" w:pos="9962"/>
             </w:tabs>
             <w:rPr>
-              <w:rFonts w:eastAsiaTheme="minorEastAsia"/>
+              <w:rFonts w:ascii="Times New Roman" w:eastAsiaTheme="minorEastAsia" w:hAnsi="Times New Roman" w:cs="Times New Roman"/>
               <w:noProof/>
               <w:sz w:val="24"/>
               <w:szCs w:val="24"/>
@@ -797,7 +817,7 @@
             </w:r>
             <w:r>
               <w:rPr>
-                <w:rFonts w:eastAsiaTheme="minorEastAsia"/>
+                <w:rFonts w:ascii="Times New Roman" w:eastAsiaTheme="minorEastAsia" w:hAnsi="Times New Roman" w:cs="Times New Roman"/>
                 <w:noProof/>
                 <w:sz w:val="24"/>
                 <w:szCs w:val="24"/>
@@ -820,6 +840,7 @@
             </w:r>
             <w:r>
               <w:rPr>
+                <w:rFonts w:ascii="Times New Roman" w:hAnsi="Times New Roman" w:cs="Times New Roman"/>
                 <w:noProof/>
                 <w:webHidden/>
                 <w:sz w:val="24"/>
@@ -829,6 +850,7 @@
             </w:r>
             <w:r>
               <w:rPr>
+                <w:rFonts w:ascii="Times New Roman" w:hAnsi="Times New Roman" w:cs="Times New Roman"/>
                 <w:noProof/>
                 <w:webHidden/>
                 <w:sz w:val="24"/>
@@ -838,6 +860,7 @@
             </w:r>
             <w:r>
               <w:rPr>
+                <w:rFonts w:ascii="Times New Roman" w:hAnsi="Times New Roman" w:cs="Times New Roman"/>
                 <w:noProof/>
                 <w:webHidden/>
                 <w:sz w:val="24"/>
@@ -847,6 +870,7 @@
             </w:r>
             <w:r>
               <w:rPr>
+                <w:rFonts w:ascii="Times New Roman" w:hAnsi="Times New Roman" w:cs="Times New Roman"/>
                 <w:noProof/>
                 <w:webHidden/>
                 <w:sz w:val="24"/>
@@ -855,6 +879,7 @@
             </w:r>
             <w:r>
               <w:rPr>
+                <w:rFonts w:ascii="Times New Roman" w:hAnsi="Times New Roman" w:cs="Times New Roman"/>
                 <w:noProof/>
                 <w:webHidden/>
                 <w:sz w:val="24"/>
@@ -864,6 +889,7 @@
             </w:r>
             <w:r>
               <w:rPr>
+                <w:rFonts w:ascii="Times New Roman" w:hAnsi="Times New Roman" w:cs="Times New Roman"/>
                 <w:noProof/>
                 <w:webHidden/>
                 <w:sz w:val="24"/>
@@ -873,6 +899,7 @@
             </w:r>
             <w:r>
               <w:rPr>
+                <w:rFonts w:ascii="Times New Roman" w:hAnsi="Times New Roman" w:cs="Times New Roman"/>
                 <w:noProof/>
                 <w:webHidden/>
                 <w:sz w:val="24"/>
@@ -889,7 +916,7 @@
               <w:tab w:val="right" w:leader="dot" w:pos="9962"/>
             </w:tabs>
             <w:rPr>
-              <w:rFonts w:eastAsiaTheme="minorEastAsia"/>
+              <w:rFonts w:ascii="Times New Roman" w:eastAsiaTheme="minorEastAsia" w:hAnsi="Times New Roman" w:cs="Times New Roman"/>
               <w:noProof/>
               <w:sz w:val="24"/>
               <w:szCs w:val="24"/>
@@ -912,6 +939,7 @@
             </w:r>
             <w:r>
               <w:rPr>
+                <w:rFonts w:ascii="Times New Roman" w:hAnsi="Times New Roman" w:cs="Times New Roman"/>
                 <w:noProof/>
                 <w:webHidden/>
                 <w:sz w:val="24"/>
@@ -921,6 +949,7 @@
             </w:r>
             <w:r>
               <w:rPr>
+                <w:rFonts w:ascii="Times New Roman" w:hAnsi="Times New Roman" w:cs="Times New Roman"/>
                 <w:noProof/>
                 <w:webHidden/>
                 <w:sz w:val="24"/>
@@ -930,6 +959,7 @@
             </w:r>
             <w:r>
               <w:rPr>
+                <w:rFonts w:ascii="Times New Roman" w:hAnsi="Times New Roman" w:cs="Times New Roman"/>
                 <w:noProof/>
                 <w:webHidden/>
                 <w:sz w:val="24"/>
@@ -939,6 +969,7 @@
             </w:r>
             <w:r>
               <w:rPr>
+                <w:rFonts w:ascii="Times New Roman" w:hAnsi="Times New Roman" w:cs="Times New Roman"/>
                 <w:noProof/>
                 <w:webHidden/>
                 <w:sz w:val="24"/>
@@ -947,6 +978,7 @@
             </w:r>
             <w:r>
               <w:rPr>
+                <w:rFonts w:ascii="Times New Roman" w:hAnsi="Times New Roman" w:cs="Times New Roman"/>
                 <w:noProof/>
                 <w:webHidden/>
                 <w:sz w:val="24"/>
@@ -956,6 +988,7 @@
             </w:r>
             <w:r>
               <w:rPr>
+                <w:rFonts w:ascii="Times New Roman" w:hAnsi="Times New Roman" w:cs="Times New Roman"/>
                 <w:noProof/>
                 <w:webHidden/>
                 <w:sz w:val="24"/>
@@ -965,6 +998,7 @@
             </w:r>
             <w:r>
               <w:rPr>
+                <w:rFonts w:ascii="Times New Roman" w:hAnsi="Times New Roman" w:cs="Times New Roman"/>
                 <w:noProof/>
                 <w:webHidden/>
                 <w:sz w:val="24"/>
@@ -981,7 +1015,7 @@
               <w:tab w:val="right" w:leader="dot" w:pos="9962"/>
             </w:tabs>
             <w:rPr>
-              <w:rFonts w:eastAsiaTheme="minorEastAsia"/>
+              <w:rFonts w:ascii="Times New Roman" w:eastAsiaTheme="minorEastAsia" w:hAnsi="Times New Roman" w:cs="Times New Roman"/>
               <w:noProof/>
               <w:sz w:val="24"/>
               <w:szCs w:val="24"/>
@@ -1004,6 +1038,7 @@
             </w:r>
             <w:r>
               <w:rPr>
+                <w:rFonts w:ascii="Times New Roman" w:hAnsi="Times New Roman" w:cs="Times New Roman"/>
                 <w:noProof/>
                 <w:webHidden/>
                 <w:sz w:val="24"/>
@@ -1013,6 +1048,7 @@
             </w:r>
             <w:r>
               <w:rPr>
+                <w:rFonts w:ascii="Times New Roman" w:hAnsi="Times New Roman" w:cs="Times New Roman"/>
                 <w:noProof/>
                 <w:webHidden/>
                 <w:sz w:val="24"/>
@@ -1022,6 +1058,7 @@
             </w:r>
             <w:r>
               <w:rPr>
+                <w:rFonts w:ascii="Times New Roman" w:hAnsi="Times New Roman" w:cs="Times New Roman"/>
                 <w:noProof/>
                 <w:webHidden/>
                 <w:sz w:val="24"/>
@@ -1031,6 +1068,7 @@
             </w:r>
             <w:r>
               <w:rPr>
+                <w:rFonts w:ascii="Times New Roman" w:hAnsi="Times New Roman" w:cs="Times New Roman"/>
                 <w:noProof/>
                 <w:webHidden/>
                 <w:sz w:val="24"/>
@@ -1039,6 +1077,7 @@
             </w:r>
             <w:r>
               <w:rPr>
+                <w:rFonts w:ascii="Times New Roman" w:hAnsi="Times New Roman" w:cs="Times New Roman"/>
                 <w:noProof/>
                 <w:webHidden/>
                 <w:sz w:val="24"/>
@@ -1048,6 +1087,7 @@
             </w:r>
             <w:r>
               <w:rPr>
+                <w:rFonts w:ascii="Times New Roman" w:hAnsi="Times New Roman" w:cs="Times New Roman"/>
                 <w:noProof/>
                 <w:webHidden/>
                 <w:sz w:val="24"/>
@@ -1057,6 +1097,7 @@
             </w:r>
             <w:r>
               <w:rPr>
+                <w:rFonts w:ascii="Times New Roman" w:hAnsi="Times New Roman" w:cs="Times New Roman"/>
                 <w:noProof/>
                 <w:webHidden/>
                 <w:sz w:val="24"/>
@@ -1073,7 +1114,7 @@
               <w:tab w:val="right" w:leader="dot" w:pos="9962"/>
             </w:tabs>
             <w:rPr>
-              <w:rFonts w:eastAsiaTheme="minorEastAsia"/>
+              <w:rFonts w:ascii="Times New Roman" w:eastAsiaTheme="minorEastAsia" w:hAnsi="Times New Roman" w:cs="Times New Roman"/>
               <w:noProof/>
               <w:sz w:val="24"/>
               <w:szCs w:val="24"/>
@@ -1096,6 +1137,7 @@
             </w:r>
             <w:r>
               <w:rPr>
+                <w:rFonts w:ascii="Times New Roman" w:hAnsi="Times New Roman" w:cs="Times New Roman"/>
                 <w:noProof/>
                 <w:webHidden/>
                 <w:sz w:val="24"/>
@@ -1105,6 +1147,7 @@
             </w:r>
             <w:r>
               <w:rPr>
+                <w:rFonts w:ascii="Times New Roman" w:hAnsi="Times New Roman" w:cs="Times New Roman"/>
                 <w:noProof/>
                 <w:webHidden/>
                 <w:sz w:val="24"/>
@@ -1114,6 +1157,7 @@
             </w:r>
             <w:r>
               <w:rPr>
+                <w:rFonts w:ascii="Times New Roman" w:hAnsi="Times New Roman" w:cs="Times New Roman"/>
                 <w:noProof/>
                 <w:webHidden/>
                 <w:sz w:val="24"/>
@@ -1123,6 +1167,7 @@
             </w:r>
             <w:r>
               <w:rPr>
+                <w:rFonts w:ascii="Times New Roman" w:hAnsi="Times New Roman" w:cs="Times New Roman"/>
                 <w:noProof/>
                 <w:webHidden/>
                 <w:sz w:val="24"/>
@@ -1131,6 +1176,7 @@
             </w:r>
             <w:r>
               <w:rPr>
+                <w:rFonts w:ascii="Times New Roman" w:hAnsi="Times New Roman" w:cs="Times New Roman"/>
                 <w:noProof/>
                 <w:webHidden/>
                 <w:sz w:val="24"/>
@@ -1140,6 +1186,7 @@
             </w:r>
             <w:r>
               <w:rPr>
+                <w:rFonts w:ascii="Times New Roman" w:hAnsi="Times New Roman" w:cs="Times New Roman"/>
                 <w:noProof/>
                 <w:webHidden/>
                 <w:sz w:val="24"/>
@@ -1149,6 +1196,7 @@
             </w:r>
             <w:r>
               <w:rPr>
+                <w:rFonts w:ascii="Times New Roman" w:hAnsi="Times New Roman" w:cs="Times New Roman"/>
                 <w:noProof/>
                 <w:webHidden/>
                 <w:sz w:val="24"/>
@@ -1165,7 +1213,7 @@
               <w:tab w:val="right" w:leader="dot" w:pos="9962"/>
             </w:tabs>
             <w:rPr>
-              <w:rFonts w:eastAsiaTheme="minorEastAsia"/>
+              <w:rFonts w:ascii="Times New Roman" w:eastAsiaTheme="minorEastAsia" w:hAnsi="Times New Roman" w:cs="Times New Roman"/>
               <w:noProof/>
               <w:sz w:val="24"/>
               <w:szCs w:val="24"/>
@@ -1188,6 +1236,7 @@
             </w:r>
             <w:r>
               <w:rPr>
+                <w:rFonts w:ascii="Times New Roman" w:hAnsi="Times New Roman" w:cs="Times New Roman"/>
                 <w:noProof/>
                 <w:webHidden/>
                 <w:sz w:val="24"/>
@@ -1197,6 +1246,7 @@
             </w:r>
             <w:r>
               <w:rPr>
+                <w:rFonts w:ascii="Times New Roman" w:hAnsi="Times New Roman" w:cs="Times New Roman"/>
                 <w:noProof/>
                 <w:webHidden/>
                 <w:sz w:val="24"/>
@@ -1206,6 +1256,7 @@
             </w:r>
             <w:r>
               <w:rPr>
+                <w:rFonts w:ascii="Times New Roman" w:hAnsi="Times New Roman" w:cs="Times New Roman"/>
                 <w:noProof/>
                 <w:webHidden/>
                 <w:sz w:val="24"/>
@@ -1215,6 +1266,7 @@
             </w:r>
             <w:r>
               <w:rPr>
+                <w:rFonts w:ascii="Times New Roman" w:hAnsi="Times New Roman" w:cs="Times New Roman"/>
                 <w:noProof/>
                 <w:webHidden/>
                 <w:sz w:val="24"/>
@@ -1223,6 +1275,7 @@
             </w:r>
             <w:r>
               <w:rPr>
+                <w:rFonts w:ascii="Times New Roman" w:hAnsi="Times New Roman" w:cs="Times New Roman"/>
                 <w:noProof/>
                 <w:webHidden/>
                 <w:sz w:val="24"/>
@@ -1232,6 +1285,7 @@
             </w:r>
             <w:r>
               <w:rPr>
+                <w:rFonts w:ascii="Times New Roman" w:hAnsi="Times New Roman" w:cs="Times New Roman"/>
                 <w:noProof/>
                 <w:webHidden/>
                 <w:sz w:val="24"/>
@@ -1241,6 +1295,7 @@
             </w:r>
             <w:r>
               <w:rPr>
+                <w:rFonts w:ascii="Times New Roman" w:hAnsi="Times New Roman" w:cs="Times New Roman"/>
                 <w:noProof/>
                 <w:webHidden/>
                 <w:sz w:val="24"/>
@@ -1257,7 +1312,7 @@
               <w:tab w:val="right" w:leader="dot" w:pos="9962"/>
             </w:tabs>
             <w:rPr>
-              <w:rFonts w:eastAsiaTheme="minorEastAsia"/>
+              <w:rFonts w:ascii="Times New Roman" w:eastAsiaTheme="minorEastAsia" w:hAnsi="Times New Roman" w:cs="Times New Roman"/>
               <w:noProof/>
               <w:sz w:val="24"/>
               <w:szCs w:val="24"/>
@@ -1280,6 +1335,7 @@
             </w:r>
             <w:r>
               <w:rPr>
+                <w:rFonts w:ascii="Times New Roman" w:hAnsi="Times New Roman" w:cs="Times New Roman"/>
                 <w:noProof/>
                 <w:webHidden/>
                 <w:sz w:val="24"/>
@@ -1289,6 +1345,7 @@
             </w:r>
             <w:r>
               <w:rPr>
+                <w:rFonts w:ascii="Times New Roman" w:hAnsi="Times New Roman" w:cs="Times New Roman"/>
                 <w:noProof/>
                 <w:webHidden/>
                 <w:sz w:val="24"/>
@@ -1298,6 +1355,7 @@
             </w:r>
             <w:r>
               <w:rPr>
+                <w:rFonts w:ascii="Times New Roman" w:hAnsi="Times New Roman" w:cs="Times New Roman"/>
                 <w:noProof/>
                 <w:webHidden/>
                 <w:sz w:val="24"/>
@@ -1307,6 +1365,7 @@
             </w:r>
             <w:r>
               <w:rPr>
+                <w:rFonts w:ascii="Times New Roman" w:hAnsi="Times New Roman" w:cs="Times New Roman"/>
                 <w:noProof/>
                 <w:webHidden/>
                 <w:sz w:val="24"/>
@@ -1315,6 +1374,7 @@
             </w:r>
             <w:r>
               <w:rPr>
+                <w:rFonts w:ascii="Times New Roman" w:hAnsi="Times New Roman" w:cs="Times New Roman"/>
                 <w:noProof/>
                 <w:webHidden/>
                 <w:sz w:val="24"/>
@@ -1324,6 +1384,7 @@
             </w:r>
             <w:r>
               <w:rPr>
+                <w:rFonts w:ascii="Times New Roman" w:hAnsi="Times New Roman" w:cs="Times New Roman"/>
                 <w:noProof/>
                 <w:webHidden/>
                 <w:sz w:val="24"/>
@@ -1333,6 +1394,7 @@
             </w:r>
             <w:r>
               <w:rPr>
+                <w:rFonts w:ascii="Times New Roman" w:hAnsi="Times New Roman" w:cs="Times New Roman"/>
                 <w:noProof/>
                 <w:webHidden/>
                 <w:sz w:val="24"/>
@@ -1349,7 +1411,7 @@
               <w:tab w:val="right" w:leader="dot" w:pos="9962"/>
             </w:tabs>
             <w:rPr>
-              <w:rFonts w:eastAsiaTheme="minorEastAsia"/>
+              <w:rFonts w:ascii="Times New Roman" w:eastAsiaTheme="minorEastAsia" w:hAnsi="Times New Roman" w:cs="Times New Roman"/>
               <w:noProof/>
               <w:sz w:val="24"/>
               <w:szCs w:val="24"/>
@@ -1372,6 +1434,7 @@
             </w:r>
             <w:r>
               <w:rPr>
+                <w:rFonts w:ascii="Times New Roman" w:hAnsi="Times New Roman" w:cs="Times New Roman"/>
                 <w:noProof/>
                 <w:webHidden/>
                 <w:sz w:val="24"/>
@@ -1381,6 +1444,7 @@
             </w:r>
             <w:r>
               <w:rPr>
+                <w:rFonts w:ascii="Times New Roman" w:hAnsi="Times New Roman" w:cs="Times New Roman"/>
                 <w:noProof/>
                 <w:webHidden/>
                 <w:sz w:val="24"/>
@@ -1390,6 +1454,7 @@
             </w:r>
             <w:r>
               <w:rPr>
+                <w:rFonts w:ascii="Times New Roman" w:hAnsi="Times New Roman" w:cs="Times New Roman"/>
                 <w:noProof/>
                 <w:webHidden/>
                 <w:sz w:val="24"/>
@@ -1399,6 +1464,7 @@
             </w:r>
             <w:r>
               <w:rPr>
+                <w:rFonts w:ascii="Times New Roman" w:hAnsi="Times New Roman" w:cs="Times New Roman"/>
                 <w:noProof/>
                 <w:webHidden/>
                 <w:sz w:val="24"/>
@@ -1407,6 +1473,7 @@
             </w:r>
             <w:r>
               <w:rPr>
+                <w:rFonts w:ascii="Times New Roman" w:hAnsi="Times New Roman" w:cs="Times New Roman"/>
                 <w:noProof/>
                 <w:webHidden/>
                 <w:sz w:val="24"/>
@@ -1416,6 +1483,7 @@
             </w:r>
             <w:r>
               <w:rPr>
+                <w:rFonts w:ascii="Times New Roman" w:hAnsi="Times New Roman" w:cs="Times New Roman"/>
                 <w:noProof/>
                 <w:webHidden/>
                 <w:sz w:val="24"/>
@@ -1425,6 +1493,7 @@
             </w:r>
             <w:r>
               <w:rPr>
+                <w:rFonts w:ascii="Times New Roman" w:hAnsi="Times New Roman" w:cs="Times New Roman"/>
                 <w:noProof/>
                 <w:webHidden/>
                 <w:sz w:val="24"/>
@@ -1441,7 +1510,7 @@
               <w:tab w:val="right" w:leader="dot" w:pos="9962"/>
             </w:tabs>
             <w:rPr>
-              <w:rFonts w:eastAsiaTheme="minorEastAsia"/>
+              <w:rFonts w:ascii="Times New Roman" w:eastAsiaTheme="minorEastAsia" w:hAnsi="Times New Roman" w:cs="Times New Roman"/>
               <w:noProof/>
               <w:sz w:val="24"/>
               <w:szCs w:val="24"/>
@@ -1464,6 +1533,7 @@
             </w:r>
             <w:r>
               <w:rPr>
+                <w:rFonts w:ascii="Times New Roman" w:hAnsi="Times New Roman" w:cs="Times New Roman"/>
                 <w:noProof/>
                 <w:webHidden/>
                 <w:sz w:val="24"/>
@@ -1473,6 +1543,7 @@
             </w:r>
             <w:r>
               <w:rPr>
+                <w:rFonts w:ascii="Times New Roman" w:hAnsi="Times New Roman" w:cs="Times New Roman"/>
                 <w:noProof/>
                 <w:webHidden/>
                 <w:sz w:val="24"/>
@@ -1482,6 +1553,7 @@
             </w:r>
             <w:r>
               <w:rPr>
+                <w:rFonts w:ascii="Times New Roman" w:hAnsi="Times New Roman" w:cs="Times New Roman"/>
                 <w:noProof/>
                 <w:webHidden/>
                 <w:sz w:val="24"/>
@@ -1491,6 +1563,7 @@
             </w:r>
             <w:r>
               <w:rPr>
+                <w:rFonts w:ascii="Times New Roman" w:hAnsi="Times New Roman" w:cs="Times New Roman"/>
                 <w:noProof/>
                 <w:webHidden/>
                 <w:sz w:val="24"/>
@@ -1499,6 +1572,7 @@
             </w:r>
             <w:r>
               <w:rPr>
+                <w:rFonts w:ascii="Times New Roman" w:hAnsi="Times New Roman" w:cs="Times New Roman"/>
                 <w:noProof/>
                 <w:webHidden/>
                 <w:sz w:val="24"/>
@@ -1508,6 +1582,7 @@
             </w:r>
             <w:r>
               <w:rPr>
+                <w:rFonts w:ascii="Times New Roman" w:hAnsi="Times New Roman" w:cs="Times New Roman"/>
                 <w:noProof/>
                 <w:webHidden/>
                 <w:sz w:val="24"/>
@@ -1517,6 +1592,7 @@
             </w:r>
             <w:r>
               <w:rPr>
+                <w:rFonts w:ascii="Times New Roman" w:hAnsi="Times New Roman" w:cs="Times New Roman"/>
                 <w:noProof/>
                 <w:webHidden/>
                 <w:sz w:val="24"/>
@@ -1570,7 +1646,7 @@
         </w:rPr>
         <w:br w:type="page"/>
       </w:r>
-      <w:bookmarkStart w:id="1" w:name="_Toc528513703"/>
+      <w:bookmarkStart w:id="0" w:name="_Toc528513703"/>
       <w:r>
         <w:rPr>
           <w:rStyle w:val="Heading1Char"/>
@@ -1585,7 +1661,7 @@
         <w:lastRenderedPageBreak/>
         <w:t>ĮVADAS</w:t>
       </w:r>
-      <w:bookmarkEnd w:id="1"/>
+      <w:bookmarkEnd w:id="0"/>
     </w:p>
     <w:p>
       <w:pPr>
@@ -1801,36 +1877,7 @@
           <w:szCs w:val="24"/>
           <w:lang w:val="lt-LT"/>
         </w:rPr>
-        <w:t xml:space="preserve"> kitų prietaisų tiek </w:t>
-      </w:r>
-      <w:commentRangeStart w:id="2"/>
-      <w:r>
-        <w:rPr>
-          <w:rFonts w:ascii="Times New Roman" w:eastAsia="Times New Roman" w:hAnsi="Times New Roman" w:cs="Times New Roman"/>
-          <w:sz w:val="24"/>
-          <w:szCs w:val="24"/>
-          <w:lang w:val="lt-LT"/>
-        </w:rPr>
-        <w:t>laisvalaikyje</w:t>
-      </w:r>
-      <w:commentRangeEnd w:id="2"/>
-      <w:r>
-        <w:rPr>
-          <w:rStyle w:val="CommentReference"/>
-          <w:rFonts w:ascii="Times New Roman" w:hAnsi="Times New Roman" w:cs="Times New Roman"/>
-          <w:sz w:val="24"/>
-          <w:szCs w:val="24"/>
-        </w:rPr>
-        <w:commentReference w:id="2"/>
-      </w:r>
-      <w:r>
-        <w:rPr>
-          <w:rFonts w:ascii="Times New Roman" w:eastAsia="Times New Roman" w:hAnsi="Times New Roman" w:cs="Times New Roman"/>
-          <w:sz w:val="24"/>
-          <w:szCs w:val="24"/>
-          <w:lang w:val="lt-LT"/>
-        </w:rPr>
-        <w:t>, tiek darbe, tiek moksle. Nepaisant to, ne kiekvienas žino jo sandarą, veikimo principą ar panaudojimo galimybes.</w:t>
+        <w:t xml:space="preserve"> kitų prietaisų tiek laisvalaikyje, tiek darbe, tiek moksle. Nepaisant to, ne kiekvienas žino jo sandarą, veikimo principą ar panaudojimo galimybes.</w:t>
       </w:r>
     </w:p>
     <w:p>
@@ -1980,33 +2027,7 @@
           <w:szCs w:val="24"/>
           <w:lang w:val="lt-LT"/>
         </w:rPr>
-        <w:t xml:space="preserve">Išsiaiškinti, iš ko sudaryti bei kaip veikia (kam skirti) radijo siųstuvas bei </w:t>
-      </w:r>
-      <w:commentRangeStart w:id="3"/>
-      <w:r>
-        <w:rPr>
-          <w:rFonts w:ascii="Times New Roman" w:eastAsia="Times New Roman" w:hAnsi="Times New Roman" w:cs="Times New Roman"/>
-          <w:sz w:val="24"/>
-          <w:szCs w:val="24"/>
-          <w:lang w:val="lt-LT"/>
-        </w:rPr>
-        <w:t>imtuvas</w:t>
-      </w:r>
-      <w:commentRangeEnd w:id="3"/>
-      <w:r>
-        <w:rPr>
-          <w:rStyle w:val="CommentReference"/>
-        </w:rPr>
-        <w:commentReference w:id="3"/>
-      </w:r>
-      <w:r>
-        <w:rPr>
-          <w:rFonts w:ascii="Times New Roman" w:eastAsia="Times New Roman" w:hAnsi="Times New Roman" w:cs="Times New Roman"/>
-          <w:sz w:val="24"/>
-          <w:szCs w:val="24"/>
-          <w:lang w:val="lt-LT"/>
-        </w:rPr>
-        <w:t>.</w:t>
+        <w:t>Išsiaiškinti, iš ko sudaryti bei kaip veikia (kam skirti) radijo siųstuvas bei imtuvas.</w:t>
       </w:r>
     </w:p>
     <w:p>
@@ -2059,7 +2080,7 @@
         </w:rPr>
         <w:br w:type="page"/>
       </w:r>
-      <w:bookmarkStart w:id="4" w:name="_Toc528513704"/>
+      <w:bookmarkStart w:id="1" w:name="_Toc528513704"/>
       <w:r>
         <w:rPr>
           <w:rFonts w:ascii="Times New Roman" w:eastAsia="Times New Roman" w:hAnsi="Times New Roman" w:cs="Times New Roman"/>
@@ -2073,7 +2094,7 @@
         <w:lastRenderedPageBreak/>
         <w:t>1. ISTORIJA</w:t>
       </w:r>
-      <w:bookmarkEnd w:id="4"/>
+      <w:bookmarkEnd w:id="1"/>
     </w:p>
     <w:p>
       <w:pPr>
@@ -2371,7 +2392,25 @@
           <w:szCs w:val="24"/>
           <w:lang w:val="lt-LT"/>
         </w:rPr>
-        <w:t xml:space="preserve">Radijas padarė pasaulį mažesnį. 1901 m. buvo perduota pirma žinutė per Atlanto vandenyną belaidžiu būdu.  Ilgą laiką informacija per radiją buvo perduodama trumpais elektros impulsais, tačiau 1906 m. per Kūčias pirmą kartą buvo išgirstas žmogaus balsas per radijo bangas. Reguliarios transliacijos – radijo laidos – pasaulyje prasidėjo 1919—1923 m. Olandijoje, Kanadoje, JAV, Prancūzijoje bei Vokietijoje, o Lietuvoje – 1926 m. iš Kauno. (16) </w:t>
+        <w:t>Radijas padarė pasaulį mažesnį. 1901 m. buvo perduota pirma žinutė per Atlanto vandenyną belaidžiu būdu.  Ilgą laiką informacija per radiją buvo perduodama trumpais elektros impulsais, tačiau 1906 m. per Kūčias pirmą kartą buvo išgirstas žmogaus balsas per radijo bangas. Reguliarios transliacijos – radijo laidos – pasaulyje prasidėjo 1919—1923 m. Olandijoje, Kanadoje, JAV, Prancūzijoje bei Vokietijoje, o Lietuvoje – 1926 m. iš Kauno. (1</w:t>
+      </w:r>
+      <w:r>
+        <w:rPr>
+          <w:rFonts w:ascii="Times New Roman" w:eastAsia="Times New Roman" w:hAnsi="Times New Roman" w:cs="Times New Roman"/>
+          <w:sz w:val="24"/>
+          <w:szCs w:val="24"/>
+          <w:lang w:val="lt-LT"/>
+        </w:rPr>
+        <w:t>5</w:t>
+      </w:r>
+      <w:r>
+        <w:rPr>
+          <w:rFonts w:ascii="Times New Roman" w:eastAsia="Times New Roman" w:hAnsi="Times New Roman" w:cs="Times New Roman"/>
+          <w:sz w:val="24"/>
+          <w:szCs w:val="24"/>
+          <w:lang w:val="lt-LT"/>
+        </w:rPr>
+        <w:t xml:space="preserve">) </w:t>
       </w:r>
     </w:p>
     <w:p>
@@ -2413,33 +2452,7 @@
           <w:szCs w:val="24"/>
           <w:lang w:val="lt-LT"/>
         </w:rPr>
-        <w:t xml:space="preserve">Vėliau, pritaikius masiniam naudojimui, žmonėms nebereikėjo laukti, kol gaus informaciją apie tam tikrus renginius ar įvykius - informacija tiesiogiai buvo perduodama radijo </w:t>
-      </w:r>
-      <w:commentRangeStart w:id="5"/>
-      <w:r>
-        <w:rPr>
-          <w:rFonts w:ascii="Times New Roman" w:eastAsia="Times New Roman" w:hAnsi="Times New Roman" w:cs="Times New Roman"/>
-          <w:sz w:val="24"/>
-          <w:szCs w:val="24"/>
-          <w:lang w:val="lt-LT"/>
-        </w:rPr>
-        <w:t>bangomis</w:t>
-      </w:r>
-      <w:commentRangeEnd w:id="5"/>
-      <w:r>
-        <w:rPr>
-          <w:rStyle w:val="CommentReference"/>
-        </w:rPr>
-        <w:commentReference w:id="5"/>
-      </w:r>
-      <w:r>
-        <w:rPr>
-          <w:rFonts w:ascii="Times New Roman" w:eastAsia="Times New Roman" w:hAnsi="Times New Roman" w:cs="Times New Roman"/>
-          <w:sz w:val="24"/>
-          <w:szCs w:val="24"/>
-          <w:lang w:val="lt-LT"/>
-        </w:rPr>
-        <w:t>. (1)</w:t>
+        <w:t>Vėliau, pritaikius masiniam naudojimui, žmonėms nebereikėjo laukti, kol gaus informaciją apie tam tikrus renginius ar įvykius - informacija tiesiogiai buvo perduodama radijo bangomis. (1)</w:t>
       </w:r>
     </w:p>
     <w:p>
@@ -2472,7 +2485,7 @@
         </w:rPr>
         <w:br w:type="page"/>
       </w:r>
-      <w:bookmarkStart w:id="6" w:name="_Toc528513705"/>
+      <w:bookmarkStart w:id="2" w:name="_Toc528513705"/>
       <w:r>
         <w:rPr>
           <w:rStyle w:val="Heading1Char"/>
@@ -2487,7 +2500,7 @@
         <w:lastRenderedPageBreak/>
         <w:t>RADIJO BANGOS</w:t>
       </w:r>
-      <w:bookmarkEnd w:id="6"/>
+      <w:bookmarkEnd w:id="2"/>
     </w:p>
     <w:p>
       <w:pPr>
@@ -2707,7 +2720,25 @@
           <w:szCs w:val="24"/>
           <w:lang w:val="lt-LT"/>
         </w:rPr>
-        <w:t xml:space="preserve"> radijo bangos (16). </w:t>
+        <w:t xml:space="preserve"> radijo bangos (1</w:t>
+      </w:r>
+      <w:r>
+        <w:rPr>
+          <w:rFonts w:ascii="Times New Roman" w:eastAsia="Times New Roman" w:hAnsi="Times New Roman" w:cs="Times New Roman"/>
+          <w:sz w:val="24"/>
+          <w:szCs w:val="24"/>
+          <w:lang w:val="lt-LT"/>
+        </w:rPr>
+        <w:t>5</w:t>
+      </w:r>
+      <w:r>
+        <w:rPr>
+          <w:rFonts w:ascii="Times New Roman" w:eastAsia="Times New Roman" w:hAnsi="Times New Roman" w:cs="Times New Roman"/>
+          <w:sz w:val="24"/>
+          <w:szCs w:val="24"/>
+          <w:lang w:val="lt-LT"/>
+        </w:rPr>
+        <w:t xml:space="preserve">). </w:t>
       </w:r>
     </w:p>
     <w:p>
@@ -2736,11 +2767,12 @@
       </w:pPr>
       <w:r>
         <w:rPr>
+          <w:rFonts w:ascii="Times New Roman" w:hAnsi="Times New Roman" w:cs="Times New Roman"/>
           <w:noProof/>
         </w:rPr>
         <w:drawing>
-          <wp:inline distT="0" distB="0" distL="0" distR="0" wp14:anchorId="3DE90833" wp14:editId="601C3370">
-            <wp:extent cx="3600450" cy="2781300"/>
+          <wp:inline distT="0" distB="0" distL="0" distR="0" wp14:anchorId="3DE90833" wp14:editId="72DBCB58">
+            <wp:extent cx="3599085" cy="2781300"/>
             <wp:effectExtent l="0" t="0" r="0" b="0"/>
             <wp:docPr id="416826228" name="picture"/>
             <wp:cNvGraphicFramePr>
@@ -2754,7 +2786,7 @@
                     <pic:cNvPicPr/>
                   </pic:nvPicPr>
                   <pic:blipFill>
-                    <a:blip r:embed="rId11">
+                    <a:blip r:embed="rId8">
                       <a:extLst>
                         <a:ext uri="{28A0092B-C50C-407E-A947-70E740481C1C}">
                           <a14:useLocalDpi xmlns:a14="http://schemas.microsoft.com/office/drawing/2010/main" val="0"/>
@@ -2768,7 +2800,7 @@
                   <pic:spPr>
                     <a:xfrm>
                       <a:off x="0" y="0"/>
-                      <a:ext cx="3600450" cy="2781300"/>
+                      <a:ext cx="3599085" cy="2781300"/>
                     </a:xfrm>
                     <a:prstGeom prst="rect">
                       <a:avLst/>
@@ -2843,7 +2875,25 @@
           <w:lang w:val="lt-LT"/>
         </w:rPr>
         <w:lastRenderedPageBreak/>
-        <w:t>bangos – ilgosios prasiskverbia pro jonosferą. Atsispindinčios trumposios bangos gali nukeliauti tolimus atstumus aplink visą Žemę. (14)</w:t>
+        <w:t>bangos – ilgosios prasiskverbia pro jonosferą. Atsispindinčios trumposios bangos gali nukeliauti tolimus atstumus aplink visą Žemę. (1</w:t>
+      </w:r>
+      <w:r>
+        <w:rPr>
+          <w:rFonts w:ascii="Times New Roman" w:eastAsia="Times New Roman" w:hAnsi="Times New Roman" w:cs="Times New Roman"/>
+          <w:sz w:val="24"/>
+          <w:szCs w:val="24"/>
+          <w:lang w:val="lt-LT"/>
+        </w:rPr>
+        <w:t>3</w:t>
+      </w:r>
+      <w:r>
+        <w:rPr>
+          <w:rFonts w:ascii="Times New Roman" w:eastAsia="Times New Roman" w:hAnsi="Times New Roman" w:cs="Times New Roman"/>
+          <w:sz w:val="24"/>
+          <w:szCs w:val="24"/>
+          <w:lang w:val="lt-LT"/>
+        </w:rPr>
+        <w:t>)</w:t>
       </w:r>
     </w:p>
     <w:p>
@@ -2872,6 +2922,7 @@
       </w:pPr>
       <w:r>
         <w:rPr>
+          <w:rFonts w:ascii="Times New Roman" w:hAnsi="Times New Roman" w:cs="Times New Roman"/>
           <w:noProof/>
         </w:rPr>
         <w:drawing>
@@ -2890,7 +2941,7 @@
                     <pic:cNvPicPr/>
                   </pic:nvPicPr>
                   <pic:blipFill>
-                    <a:blip r:embed="rId12">
+                    <a:blip r:embed="rId9">
                       <a:extLst>
                         <a:ext uri="{28A0092B-C50C-407E-A947-70E740481C1C}">
                           <a14:useLocalDpi xmlns:a14="http://schemas.microsoft.com/office/drawing/2010/main" val="0"/>
@@ -2935,7 +2986,25 @@
           <w:szCs w:val="24"/>
           <w:lang w:val="lt-LT"/>
         </w:rPr>
-        <w:t>2 pav. Radijo bangų atsispindėjimas atviroje aplinkoje [13]</w:t>
+        <w:t>2 pav. Radijo bangų atsispindėjimas atviroje aplinkoje [1</w:t>
+      </w:r>
+      <w:r>
+        <w:rPr>
+          <w:rFonts w:ascii="Times New Roman" w:eastAsia="Times New Roman" w:hAnsi="Times New Roman" w:cs="Times New Roman"/>
+          <w:sz w:val="24"/>
+          <w:szCs w:val="24"/>
+          <w:lang w:val="lt-LT"/>
+        </w:rPr>
+        <w:t>6</w:t>
+      </w:r>
+      <w:r>
+        <w:rPr>
+          <w:rFonts w:ascii="Times New Roman" w:eastAsia="Times New Roman" w:hAnsi="Times New Roman" w:cs="Times New Roman"/>
+          <w:sz w:val="24"/>
+          <w:szCs w:val="24"/>
+          <w:lang w:val="lt-LT"/>
+        </w:rPr>
+        <w:t>]</w:t>
       </w:r>
     </w:p>
     <w:p>
@@ -3029,7 +3098,25 @@
           <w:szCs w:val="24"/>
           <w:lang w:val="lt-LT"/>
         </w:rPr>
-        <w:t xml:space="preserve"> skaičiui. (14)</w:t>
+        <w:t xml:space="preserve"> skaičiui. (1</w:t>
+      </w:r>
+      <w:r>
+        <w:rPr>
+          <w:rFonts w:ascii="Times New Roman" w:eastAsia="Times New Roman" w:hAnsi="Times New Roman" w:cs="Times New Roman"/>
+          <w:sz w:val="24"/>
+          <w:szCs w:val="24"/>
+          <w:lang w:val="lt-LT"/>
+        </w:rPr>
+        <w:t>3</w:t>
+      </w:r>
+      <w:r>
+        <w:rPr>
+          <w:rFonts w:ascii="Times New Roman" w:eastAsia="Times New Roman" w:hAnsi="Times New Roman" w:cs="Times New Roman"/>
+          <w:sz w:val="24"/>
+          <w:szCs w:val="24"/>
+          <w:lang w:val="lt-LT"/>
+        </w:rPr>
+        <w:t>)</w:t>
       </w:r>
     </w:p>
     <w:p>
@@ -3051,16 +3138,28 @@
           <w:szCs w:val="24"/>
           <w:lang w:val="lt-LT"/>
         </w:rPr>
-        <w:t>Difrakcija – bangų nukrypimas nuo kelio, kuris yra tiesus, kliūties apėjimas. Tačiau, jei kliūtis yra labai didelė, už jos susidaro geometrinis kliūties šešėlis ir  į šią sritį bangos nepatenka. Mažinant kliūties dydį difrakcija vėl pradeda veikti – bangos užlinksta už kliūties. Taip pat difrakciją pastebime ir bangoms sklindant pro angą. Jei anga yra daug didesnė už bangos ilgį, tai banga eina tiesiai, bet sumažinus angos matmenis platėja bangų, kurios prasiskverbia, pluoštas. Angai sumažėjus iki tam tikro dydžio ji tampa kaip bangų sklidimo šaltinis ir nuo jos pradeda eiti žiedinės bangos. (14)</w:t>
-      </w:r>
-      <w:commentRangeStart w:id="7"/>
-      <w:commentRangeEnd w:id="7"/>
-      <w:r>
-        <w:rPr>
-          <w:rStyle w:val="CommentReference"/>
-        </w:rPr>
-        <w:commentReference w:id="7"/>
-      </w:r>
+        <w:t>Difrakcija – bangų nukrypimas nuo kelio, kuris yra tiesus, kliūties apėjimas. Tačiau, jei kliūtis yra labai didelė, už jos susidaro geometrinis kliūties šešėlis ir  į šią sritį bangos nepatenka. Mažinant kliūties dydį difrakcija vėl pradeda veikti – bangos užlinksta už kliūties. Taip pat difrakciją pastebime ir bangoms sklindant pro angą. Jei anga yra daug didesnė už bangos ilgį, tai banga eina tiesiai, bet sumažinus angos matmenis platėja bangų, kurios prasiskverbia, pluoštas. Angai sumažėjus iki tam tikro dydžio ji tampa kaip bangų sklidimo šaltinis ir nuo jos pradeda eiti žiedinės bangos. (1</w:t>
+      </w:r>
+      <w:r>
+        <w:rPr>
+          <w:rFonts w:ascii="Times New Roman" w:eastAsia="Times New Roman" w:hAnsi="Times New Roman" w:cs="Times New Roman"/>
+          <w:sz w:val="24"/>
+          <w:szCs w:val="24"/>
+          <w:lang w:val="lt-LT"/>
+        </w:rPr>
+        <w:t>3</w:t>
+      </w:r>
+      <w:r>
+        <w:rPr>
+          <w:rFonts w:ascii="Times New Roman" w:eastAsia="Times New Roman" w:hAnsi="Times New Roman" w:cs="Times New Roman"/>
+          <w:sz w:val="24"/>
+          <w:szCs w:val="24"/>
+          <w:lang w:val="lt-LT"/>
+        </w:rPr>
+        <w:t>)</w:t>
+      </w:r>
+      <w:commentRangeStart w:id="3"/>
+      <w:commentRangeEnd w:id="3"/>
     </w:p>
     <w:p>
       <w:pPr>
@@ -3110,7 +3209,7 @@
         </w:rPr>
         <w:br w:type="page"/>
       </w:r>
-      <w:bookmarkStart w:id="8" w:name="_Toc528513706"/>
+      <w:bookmarkStart w:id="4" w:name="_Toc528513706"/>
       <w:r>
         <w:rPr>
           <w:rStyle w:val="Heading1Char"/>
@@ -3125,7 +3224,7 @@
         <w:lastRenderedPageBreak/>
         <w:t>RADIJO SIŲSTUVAS IR IMTUVAS</w:t>
       </w:r>
-      <w:bookmarkEnd w:id="8"/>
+      <w:bookmarkEnd w:id="4"/>
     </w:p>
     <w:p>
       <w:pPr>
@@ -3189,7 +3288,7 @@
           <w:lang w:val="lt-LT"/>
         </w:rPr>
       </w:pPr>
-      <w:bookmarkStart w:id="9" w:name="_Toc528513707"/>
+      <w:bookmarkStart w:id="5" w:name="_Toc528513707"/>
       <w:r>
         <w:rPr>
           <w:rStyle w:val="Heading2Char"/>
@@ -3229,7 +3328,7 @@
         </w:rPr>
         <w:t xml:space="preserve"> Radijo siųstuvas</w:t>
       </w:r>
-      <w:bookmarkEnd w:id="9"/>
+      <w:bookmarkEnd w:id="5"/>
     </w:p>
     <w:p>
       <w:pPr>
@@ -3348,7 +3447,25 @@
           <w:szCs w:val="24"/>
           <w:lang w:val="lt-LT"/>
         </w:rPr>
-        <w:t xml:space="preserve"> elektrodo bei katodo, todėl tarp jų susidaro kintantis elektrinis laukas – jis sustiprina arba susilpnina tekančią srovę, taip gaunamas neslopinamųjų virpesių generatorius (vadinasi, gali būti palaikoma vienoda srovės amplitudė). (16)</w:t>
+        <w:t xml:space="preserve"> elektrodo bei katodo, todėl tarp jų susidaro kintantis elektrinis laukas – jis sustiprina arba susilpnina tekančią srovę, taip gaunamas neslopinamųjų virpesių generatorius (vadinasi, gali būti palaikoma vienoda srovės amplitudė). (1</w:t>
+      </w:r>
+      <w:r>
+        <w:rPr>
+          <w:rFonts w:ascii="Times New Roman" w:eastAsia="Times New Roman" w:hAnsi="Times New Roman" w:cs="Times New Roman"/>
+          <w:sz w:val="24"/>
+          <w:szCs w:val="24"/>
+          <w:lang w:val="lt-LT"/>
+        </w:rPr>
+        <w:t>5</w:t>
+      </w:r>
+      <w:r>
+        <w:rPr>
+          <w:rFonts w:ascii="Times New Roman" w:eastAsia="Times New Roman" w:hAnsi="Times New Roman" w:cs="Times New Roman"/>
+          <w:sz w:val="24"/>
+          <w:szCs w:val="24"/>
+          <w:lang w:val="lt-LT"/>
+        </w:rPr>
+        <w:t>)</w:t>
       </w:r>
     </w:p>
     <w:p>
@@ -3376,6 +3493,7 @@
       </w:pPr>
       <w:r>
         <w:rPr>
+          <w:rFonts w:ascii="Times New Roman" w:hAnsi="Times New Roman" w:cs="Times New Roman"/>
           <w:noProof/>
         </w:rPr>
         <w:drawing>
@@ -3394,7 +3512,7 @@
                     <pic:cNvPicPr/>
                   </pic:nvPicPr>
                   <pic:blipFill>
-                    <a:blip r:embed="rId13">
+                    <a:blip r:embed="rId10">
                       <a:extLst>
                         <a:ext uri="{28A0092B-C50C-407E-A947-70E740481C1C}">
                           <a14:useLocalDpi xmlns:a14="http://schemas.microsoft.com/office/drawing/2010/main" val="0"/>
@@ -3484,7 +3602,7 @@
           <w:lang w:val="lt-LT"/>
         </w:rPr>
         <w:lastRenderedPageBreak/>
-        <w:t>ne. Tai – radiotelegrafas. Praktikoje į radijo siųstuvą garsas perduodamas naudojant mikrofoną (M). Tokiu atveju aprašyti elektriniai virpesiai tampa nešančiąja banga, o kintanti mikrofono varža ją moduliuoja (keičia virpesių amplitudę arba dažnį). (16)</w:t>
+        <w:t>ne. Tai – radiotelegrafas. Praktikoje į radijo siųstuvą garsas perduodamas naudojant mikrofoną (M). Tokiu atveju aprašyti elektriniai virpesiai tampa nešančiąja banga, o kintanti mikrofono varža ją moduliuoja (keičia virpesių amplitudę arba dažnį).</w:t>
       </w:r>
     </w:p>
     <w:p>
@@ -3575,7 +3693,25 @@
           <w:szCs w:val="24"/>
           <w:lang w:val="lt-LT"/>
         </w:rPr>
-        <w:t>) moduliacija. Pirmuoju (amplitudės moduliacijos) būdu garso signalas sudedamas su nešamąja banga – jos amplitudė keičia garso signalo kitimo dažniu. Naudojant šį būdą, užtenka paprastesnės radijo imtuvo sandaros. Antruoju (dažnio moduliacijos) būdu nešamosios bangos dažnis keičiamas pagal garso signalą. Taip moduliuojant signalą, jis mažiau reaguoja į trikdžius bei išlaikoma aukštesnė kokybė nei AM. (11) (16)</w:t>
+        <w:t>) moduliacija. Pirmuoju (amplitudės moduliacijos) būdu garso signalas sudedamas su nešamąja banga – jos amplitudė keičia garso signalo kitimo dažniu. Naudojant šį būdą, užtenka paprastesnės radijo imtuvo sandaros. Antruoju (dažnio moduliacijos) būdu nešamosios bangos dažnis keičiamas pagal garso signalą. Taip moduliuojant signalą, jis mažiau reaguoja į trikdžius bei išlaikoma aukštesnė kokybė nei AM. (11) (1</w:t>
+      </w:r>
+      <w:r>
+        <w:rPr>
+          <w:rFonts w:ascii="Times New Roman" w:eastAsia="Times New Roman" w:hAnsi="Times New Roman" w:cs="Times New Roman"/>
+          <w:sz w:val="24"/>
+          <w:szCs w:val="24"/>
+          <w:lang w:val="lt-LT"/>
+        </w:rPr>
+        <w:t>5</w:t>
+      </w:r>
+      <w:r>
+        <w:rPr>
+          <w:rFonts w:ascii="Times New Roman" w:eastAsia="Times New Roman" w:hAnsi="Times New Roman" w:cs="Times New Roman"/>
+          <w:sz w:val="24"/>
+          <w:szCs w:val="24"/>
+          <w:lang w:val="lt-LT"/>
+        </w:rPr>
+        <w:t>)</w:t>
       </w:r>
     </w:p>
     <w:p>
@@ -3790,7 +3926,25 @@
           <w:szCs w:val="24"/>
           <w:lang w:val="lt-LT"/>
         </w:rPr>
-        <w:t xml:space="preserve"> Taigi, naudojant radijo siųstuvą gaunami toli (priklausomai nuo bangos ilgio) ir greitai sklindantys radijo signalai, kuriuos priimti gali visi imtuvai, naudojantys tą patį dažnį. (16)</w:t>
+        <w:t xml:space="preserve"> Taigi, naudojant radijo siųstuvą gaunami toli (priklausomai nuo bangos ilgio) ir greitai sklindantys radijo signalai, kuriuos priimti gali visi imtuvai, naudojantys tą patį dažnį. (1</w:t>
+      </w:r>
+      <w:r>
+        <w:rPr>
+          <w:rFonts w:ascii="Times New Roman" w:eastAsia="Times New Roman" w:hAnsi="Times New Roman" w:cs="Times New Roman"/>
+          <w:sz w:val="24"/>
+          <w:szCs w:val="24"/>
+          <w:lang w:val="lt-LT"/>
+        </w:rPr>
+        <w:t>5</w:t>
+      </w:r>
+      <w:r>
+        <w:rPr>
+          <w:rFonts w:ascii="Times New Roman" w:eastAsia="Times New Roman" w:hAnsi="Times New Roman" w:cs="Times New Roman"/>
+          <w:sz w:val="24"/>
+          <w:szCs w:val="24"/>
+          <w:lang w:val="lt-LT"/>
+        </w:rPr>
+        <w:t>)</w:t>
       </w:r>
     </w:p>
     <w:p>
@@ -3818,7 +3972,7 @@
           <w:lang w:val="lt"/>
         </w:rPr>
       </w:pPr>
-      <w:bookmarkStart w:id="10" w:name="_Toc528513708"/>
+      <w:bookmarkStart w:id="6" w:name="_Toc528513708"/>
       <w:r>
         <w:rPr>
           <w:rFonts w:ascii="Times New Roman" w:eastAsia="Times New Roman" w:hAnsi="Times New Roman" w:cs="Times New Roman"/>
@@ -3831,7 +3985,7 @@
         </w:rPr>
         <w:t>3.2. Radijo imtuvas</w:t>
       </w:r>
-      <w:bookmarkEnd w:id="10"/>
+      <w:bookmarkEnd w:id="6"/>
     </w:p>
     <w:p>
       <w:pPr>
@@ -3915,6 +4069,8 @@
         </w:rPr>
         <w:t>). (11)</w:t>
       </w:r>
+      <w:bookmarkStart w:id="7" w:name="_GoBack"/>
+      <w:bookmarkEnd w:id="7"/>
     </w:p>
     <w:p>
       <w:pPr>
@@ -4080,7 +4236,25 @@
           <w:szCs w:val="24"/>
           <w:lang w:val="lt"/>
         </w:rPr>
-        <w:t>11) (16) J</w:t>
+        <w:t>11) (1</w:t>
+      </w:r>
+      <w:r>
+        <w:rPr>
+          <w:rFonts w:ascii="Times New Roman" w:eastAsia="Times New Roman" w:hAnsi="Times New Roman" w:cs="Times New Roman"/>
+          <w:sz w:val="24"/>
+          <w:szCs w:val="24"/>
+          <w:lang w:val="lt"/>
+        </w:rPr>
+        <w:t>5</w:t>
+      </w:r>
+      <w:r>
+        <w:rPr>
+          <w:rFonts w:ascii="Times New Roman" w:eastAsia="Times New Roman" w:hAnsi="Times New Roman" w:cs="Times New Roman"/>
+          <w:sz w:val="24"/>
+          <w:szCs w:val="24"/>
+          <w:lang w:val="lt"/>
+        </w:rPr>
+        <w:t>) J</w:t>
       </w:r>
       <w:r>
         <w:rPr>
@@ -4131,7 +4305,25 @@
           <w:szCs w:val="24"/>
           <w:lang w:val="lt"/>
         </w:rPr>
-        <w:t>gauti iš siųstuvo. Pro ausines (arba garsiakalbį) yra girdimi radijo stoties siunčiami signalai – kalba arba muzika. (11) (16)</w:t>
+        <w:t>gauti iš siųstuvo. Pro ausines (arba garsiakalbį) yra girdimi radijo stoties siunčiami signalai – kalba arba muzika. (11) (1</w:t>
+      </w:r>
+      <w:r>
+        <w:rPr>
+          <w:rFonts w:ascii="Times New Roman" w:eastAsia="Times New Roman" w:hAnsi="Times New Roman" w:cs="Times New Roman"/>
+          <w:sz w:val="24"/>
+          <w:szCs w:val="24"/>
+          <w:lang w:val="lt"/>
+        </w:rPr>
+        <w:t>5</w:t>
+      </w:r>
+      <w:r>
+        <w:rPr>
+          <w:rFonts w:ascii="Times New Roman" w:eastAsia="Times New Roman" w:hAnsi="Times New Roman" w:cs="Times New Roman"/>
+          <w:sz w:val="24"/>
+          <w:szCs w:val="24"/>
+          <w:lang w:val="lt"/>
+        </w:rPr>
+        <w:t>)</w:t>
       </w:r>
     </w:p>
     <w:p>
@@ -4159,6 +4351,7 @@
       </w:pPr>
       <w:r>
         <w:rPr>
+          <w:rFonts w:ascii="Times New Roman" w:hAnsi="Times New Roman" w:cs="Times New Roman"/>
           <w:noProof/>
         </w:rPr>
         <w:drawing>
@@ -4177,7 +4370,7 @@
                     <pic:cNvPicPr/>
                   </pic:nvPicPr>
                   <pic:blipFill>
-                    <a:blip r:embed="rId14">
+                    <a:blip r:embed="rId11">
                       <a:extLst>
                         <a:ext uri="{28A0092B-C50C-407E-A947-70E740481C1C}">
                           <a14:useLocalDpi xmlns:a14="http://schemas.microsoft.com/office/drawing/2010/main" val="0"/>
@@ -4288,6 +4481,7 @@
     </w:p>
     <w:p>
       <w:pPr>
+        <w:spacing w:after="0" w:line="360" w:lineRule="auto"/>
         <w:rPr>
           <w:rFonts w:ascii="Times New Roman" w:eastAsia="Times New Roman" w:hAnsi="Times New Roman" w:cs="Times New Roman"/>
           <w:sz w:val="24"/>
@@ -4318,7 +4512,7 @@
           <w:lang w:val="lt"/>
         </w:rPr>
       </w:pPr>
-      <w:bookmarkStart w:id="11" w:name="_Toc528513709"/>
+      <w:bookmarkStart w:id="8" w:name="_Toc528513709"/>
       <w:r>
         <w:rPr>
           <w:rStyle w:val="Heading1Char"/>
@@ -4346,7 +4540,7 @@
         </w:rPr>
         <w:t>RADIJO NAUDOJIMAS</w:t>
       </w:r>
-      <w:bookmarkEnd w:id="11"/>
+      <w:bookmarkEnd w:id="8"/>
     </w:p>
     <w:p>
       <w:pPr>
@@ -4379,7 +4573,7 @@
           <w:lang w:val="lt-LT"/>
         </w:rPr>
       </w:pPr>
-      <w:bookmarkStart w:id="12" w:name="_Toc528513710"/>
+      <w:bookmarkStart w:id="9" w:name="_Toc528513710"/>
       <w:r>
         <w:rPr>
           <w:rStyle w:val="Heading2Char"/>
@@ -4419,7 +4613,7 @@
         </w:rPr>
         <w:t xml:space="preserve"> Radijas žmonių gyvenime</w:t>
       </w:r>
-      <w:bookmarkEnd w:id="12"/>
+      <w:bookmarkEnd w:id="9"/>
     </w:p>
     <w:p>
       <w:pPr>
@@ -4719,6 +4913,7 @@
       </w:pPr>
       <w:r>
         <w:rPr>
+          <w:rFonts w:ascii="Times New Roman" w:hAnsi="Times New Roman" w:cs="Times New Roman"/>
           <w:noProof/>
         </w:rPr>
         <w:drawing>
@@ -4737,7 +4932,7 @@
                     <pic:cNvPicPr/>
                   </pic:nvPicPr>
                   <pic:blipFill>
-                    <a:blip r:embed="rId15">
+                    <a:blip r:embed="rId12">
                       <a:extLst>
                         <a:ext uri="{28A0092B-C50C-407E-A947-70E740481C1C}">
                           <a14:useLocalDpi xmlns:a14="http://schemas.microsoft.com/office/drawing/2010/main" val="0"/>
@@ -4828,7 +5023,7 @@
         </w:rPr>
         <w:br w:type="page"/>
       </w:r>
-      <w:bookmarkStart w:id="13" w:name="_Toc528513711"/>
+      <w:bookmarkStart w:id="10" w:name="_Toc528513711"/>
       <w:r>
         <w:rPr>
           <w:rStyle w:val="Heading2Char"/>
@@ -4869,7 +5064,7 @@
         </w:rPr>
         <w:t xml:space="preserve"> Radijas įrenginiuose</w:t>
       </w:r>
-      <w:bookmarkEnd w:id="13"/>
+      <w:bookmarkEnd w:id="10"/>
     </w:p>
     <w:p>
       <w:pPr>
@@ -4967,7 +5162,25 @@
           <w:szCs w:val="24"/>
           <w:lang w:val="lt-LT"/>
         </w:rPr>
-        <w:t>[15] Taip pat yra sukurta gana daug programėlių, kurių dėka galima (ne)mokamai klausytis įvairių radijo stočių telefonu. Taigi, pasaulyje vykstant naujųjų technologijų revoliucijai radijas taip pat žengia į naują epochą, kurioje galima ir be specialaus įrenginio klausytis radijo laidų, dainų - užtenka išmanaus telefono.</w:t>
+        <w:t>[</w:t>
+      </w:r>
+      <w:r>
+        <w:rPr>
+          <w:rFonts w:ascii="Times New Roman" w:eastAsia="Times New Roman" w:hAnsi="Times New Roman" w:cs="Times New Roman"/>
+          <w:sz w:val="24"/>
+          <w:szCs w:val="24"/>
+          <w:lang w:val="lt-LT"/>
+        </w:rPr>
+        <w:t>14</w:t>
+      </w:r>
+      <w:r>
+        <w:rPr>
+          <w:rFonts w:ascii="Times New Roman" w:eastAsia="Times New Roman" w:hAnsi="Times New Roman" w:cs="Times New Roman"/>
+          <w:sz w:val="24"/>
+          <w:szCs w:val="24"/>
+          <w:lang w:val="lt-LT"/>
+        </w:rPr>
+        <w:t>] Taip pat yra sukurta gana daug programėlių, kurių dėka galima (ne)mokamai klausytis įvairių radijo stočių telefonu. Taigi, pasaulyje vykstant naujųjų technologijų revoliucijai radijas taip pat žengia į naują epochą, kurioje galima ir be specialaus įrenginio klausytis radijo laidų, dainų - užtenka išmanaus telefono.</w:t>
       </w:r>
     </w:p>
     <w:p>
@@ -5213,6 +5426,7 @@
       </w:pPr>
       <w:r>
         <w:rPr>
+          <w:rFonts w:ascii="Times New Roman" w:hAnsi="Times New Roman" w:cs="Times New Roman"/>
           <w:noProof/>
         </w:rPr>
         <w:drawing>
@@ -5231,7 +5445,7 @@
                     <pic:cNvPicPr/>
                   </pic:nvPicPr>
                   <pic:blipFill>
-                    <a:blip r:embed="rId16">
+                    <a:blip r:embed="rId13">
                       <a:extLst>
                         <a:ext uri="{28A0092B-C50C-407E-A947-70E740481C1C}">
                           <a14:useLocalDpi xmlns:a14="http://schemas.microsoft.com/office/drawing/2010/main" val="0"/>
@@ -5355,7 +5569,7 @@
         </w:rPr>
         <w:br w:type="page"/>
       </w:r>
-      <w:bookmarkStart w:id="14" w:name="_Toc528513712"/>
+      <w:bookmarkStart w:id="11" w:name="_Toc528513712"/>
       <w:r>
         <w:rPr>
           <w:rFonts w:ascii="Times New Roman" w:eastAsia="Times New Roman" w:hAnsi="Times New Roman" w:cs="Times New Roman"/>
@@ -5369,7 +5583,7 @@
         <w:lastRenderedPageBreak/>
         <w:t>IŠVADOS</w:t>
       </w:r>
-      <w:bookmarkEnd w:id="14"/>
+      <w:bookmarkEnd w:id="11"/>
     </w:p>
     <w:p>
       <w:pPr>
@@ -5394,6 +5608,7 @@
         <w:ind w:left="360"/>
         <w:jc w:val="both"/>
         <w:rPr>
+          <w:rFonts w:ascii="Times New Roman" w:hAnsi="Times New Roman" w:cs="Times New Roman"/>
           <w:sz w:val="24"/>
           <w:szCs w:val="24"/>
           <w:lang w:val="lt-LT"/>
@@ -5525,6 +5740,7 @@
         <w:ind w:left="360"/>
         <w:jc w:val="both"/>
         <w:rPr>
+          <w:rFonts w:ascii="Times New Roman" w:hAnsi="Times New Roman" w:cs="Times New Roman"/>
           <w:sz w:val="24"/>
           <w:szCs w:val="24"/>
           <w:lang w:val="lt"/>
@@ -5634,7 +5850,7 @@
         </w:rPr>
         <w:br w:type="page"/>
       </w:r>
-      <w:bookmarkStart w:id="15" w:name="_Toc528513713"/>
+      <w:bookmarkStart w:id="12" w:name="_Toc528513713"/>
       <w:r>
         <w:rPr>
           <w:rStyle w:val="Heading1Char"/>
@@ -5649,7 +5865,7 @@
         <w:lastRenderedPageBreak/>
         <w:t>LITERATŪRA</w:t>
       </w:r>
-      <w:bookmarkEnd w:id="15"/>
+      <w:bookmarkEnd w:id="12"/>
     </w:p>
     <w:p>
       <w:pPr>
@@ -5865,7 +6081,7 @@
         </w:rPr>
         <w:t xml:space="preserve">: </w:t>
       </w:r>
-      <w:hyperlink r:id="rId17">
+      <w:hyperlink r:id="rId14">
         <w:r>
           <w:rPr>
             <w:rStyle w:val="Hyperlink"/>
@@ -6152,7 +6368,7 @@
         </w:rPr>
         <w:t xml:space="preserve">, 2012. Prieiga per internetą: </w:t>
       </w:r>
-      <w:hyperlink r:id="rId18">
+      <w:hyperlink r:id="rId15">
         <w:r>
           <w:rPr>
             <w:rStyle w:val="Hyperlink"/>
@@ -6392,7 +6608,7 @@
         </w:rPr>
         <w:t xml:space="preserve">“. Prieiga per internetą: </w:t>
       </w:r>
-      <w:hyperlink r:id="rId19">
+      <w:hyperlink r:id="rId16">
         <w:r>
           <w:rPr>
             <w:rStyle w:val="Hyperlink"/>
@@ -6692,7 +6908,7 @@
         </w:rPr>
         <w:t xml:space="preserve">, 2015. Prieiga per internetą: </w:t>
       </w:r>
-      <w:hyperlink r:id="rId20">
+      <w:hyperlink r:id="rId17">
         <w:r>
           <w:rPr>
             <w:rStyle w:val="Hyperlink"/>
@@ -6851,7 +7067,7 @@
         </w:rPr>
         <w:t xml:space="preserve">., 2006. Prieiga per internetą: </w:t>
       </w:r>
-      <w:hyperlink r:id="rId21">
+      <w:hyperlink r:id="rId18">
         <w:r>
           <w:rPr>
             <w:rStyle w:val="Hyperlink"/>
@@ -7009,7 +7225,7 @@
         </w:rPr>
         <w:t xml:space="preserve"> Prieiga per internetą: </w:t>
       </w:r>
-      <w:hyperlink r:id="rId22">
+      <w:hyperlink r:id="rId19">
         <w:r>
           <w:rPr>
             <w:rStyle w:val="Hyperlink"/>
@@ -7149,7 +7365,7 @@
         </w:rPr>
         <w:t xml:space="preserve">“. Prieiga per internetą: </w:t>
       </w:r>
-      <w:hyperlink r:id="rId23">
+      <w:hyperlink r:id="rId20">
         <w:r>
           <w:rPr>
             <w:rStyle w:val="Hyperlink"/>
@@ -7428,7 +7644,7 @@
         </w:rPr>
         <w:t xml:space="preserve">“. 2016. Prieiga per internetą: </w:t>
       </w:r>
-      <w:hyperlink r:id="rId24">
+      <w:hyperlink r:id="rId21">
         <w:r>
           <w:rPr>
             <w:rStyle w:val="Hyperlink"/>
@@ -7587,7 +7803,7 @@
         </w:rPr>
         <w:t xml:space="preserve">“ Prieiga per internetą: </w:t>
       </w:r>
-      <w:hyperlink r:id="rId25">
+      <w:hyperlink r:id="rId22">
         <w:r>
           <w:rPr>
             <w:rStyle w:val="Hyperlink"/>
@@ -7934,7 +8150,7 @@
         </w:rPr>
         <w:t xml:space="preserve">“. Oslo universitetas, 2008. Prieiga per internetą: </w:t>
       </w:r>
-      <w:hyperlink r:id="rId26">
+      <w:hyperlink r:id="rId23">
         <w:r>
           <w:rPr>
             <w:rStyle w:val="Hyperlink"/>
@@ -7965,12 +8181,264 @@
           <w:numId w:val="13"/>
         </w:numPr>
         <w:spacing w:after="0" w:line="360" w:lineRule="auto"/>
+        <w:jc w:val="both"/>
+        <w:rPr>
+          <w:rFonts w:ascii="Times New Roman" w:hAnsi="Times New Roman" w:cs="Times New Roman"/>
+          <w:sz w:val="24"/>
+          <w:szCs w:val="24"/>
+          <w:lang w:val="lt-LT"/>
+        </w:rPr>
+      </w:pPr>
+      <w:proofErr w:type="spellStart"/>
+      <w:r>
+        <w:rPr>
+          <w:rFonts w:ascii="Times New Roman" w:eastAsia="Times New Roman" w:hAnsi="Times New Roman" w:cs="Times New Roman"/>
+          <w:sz w:val="24"/>
+          <w:szCs w:val="24"/>
+          <w:lang w:val="lt-LT"/>
+        </w:rPr>
+        <w:t>Tarasonis</w:t>
+      </w:r>
+      <w:proofErr w:type="spellEnd"/>
+      <w:r>
+        <w:rPr>
+          <w:rFonts w:ascii="Times New Roman" w:eastAsia="Times New Roman" w:hAnsi="Times New Roman" w:cs="Times New Roman"/>
+          <w:sz w:val="24"/>
+          <w:szCs w:val="24"/>
+          <w:lang w:val="lt-LT"/>
+        </w:rPr>
+        <w:t xml:space="preserve"> V. Fizika. I dalis, mechanika. Vilnius: Žiburio leidykla, 2000.</w:t>
+      </w:r>
+      <w:commentRangeStart w:id="13"/>
+      <w:commentRangeEnd w:id="13"/>
+    </w:p>
+    <w:p>
+      <w:pPr>
+        <w:pStyle w:val="ListParagraph"/>
+        <w:numPr>
+          <w:ilvl w:val="0"/>
+          <w:numId w:val="13"/>
+        </w:numPr>
+        <w:spacing w:after="0" w:line="360" w:lineRule="auto"/>
         <w:contextualSpacing w:val="0"/>
         <w:jc w:val="both"/>
         <w:rPr>
           <w:rFonts w:ascii="Times New Roman" w:hAnsi="Times New Roman" w:cs="Times New Roman"/>
           <w:sz w:val="24"/>
           <w:szCs w:val="24"/>
+          <w:lang w:val="lt-LT"/>
+        </w:rPr>
+      </w:pPr>
+      <w:proofErr w:type="spellStart"/>
+      <w:r>
+        <w:rPr>
+          <w:rFonts w:ascii="Times New Roman" w:eastAsia="Times New Roman" w:hAnsi="Times New Roman" w:cs="Times New Roman"/>
+          <w:sz w:val="24"/>
+          <w:szCs w:val="24"/>
+          <w:lang w:val="lt-LT"/>
+        </w:rPr>
+        <w:t>Trebilcock</w:t>
+      </w:r>
+      <w:proofErr w:type="spellEnd"/>
+      <w:r>
+        <w:rPr>
+          <w:rFonts w:ascii="Times New Roman" w:eastAsia="Times New Roman" w:hAnsi="Times New Roman" w:cs="Times New Roman"/>
+          <w:sz w:val="24"/>
+          <w:szCs w:val="24"/>
+          <w:lang w:val="lt-LT"/>
+        </w:rPr>
+        <w:t xml:space="preserve"> O. „</w:t>
+      </w:r>
+      <w:proofErr w:type="spellStart"/>
+      <w:r>
+        <w:rPr>
+          <w:rFonts w:ascii="Times New Roman" w:eastAsia="Times New Roman" w:hAnsi="Times New Roman" w:cs="Times New Roman"/>
+          <w:sz w:val="24"/>
+          <w:szCs w:val="24"/>
+          <w:lang w:val="lt-LT"/>
+        </w:rPr>
+        <w:t>What</w:t>
+      </w:r>
+      <w:proofErr w:type="spellEnd"/>
+      <w:r>
+        <w:rPr>
+          <w:rFonts w:ascii="Times New Roman" w:eastAsia="Times New Roman" w:hAnsi="Times New Roman" w:cs="Times New Roman"/>
+          <w:sz w:val="24"/>
+          <w:szCs w:val="24"/>
+          <w:lang w:val="lt-LT"/>
+        </w:rPr>
+        <w:t xml:space="preserve"> </w:t>
+      </w:r>
+      <w:proofErr w:type="spellStart"/>
+      <w:r>
+        <w:rPr>
+          <w:rFonts w:ascii="Times New Roman" w:eastAsia="Times New Roman" w:hAnsi="Times New Roman" w:cs="Times New Roman"/>
+          <w:sz w:val="24"/>
+          <w:szCs w:val="24"/>
+          <w:lang w:val="lt-LT"/>
+        </w:rPr>
+        <w:t>is</w:t>
+      </w:r>
+      <w:proofErr w:type="spellEnd"/>
+      <w:r>
+        <w:rPr>
+          <w:rFonts w:ascii="Times New Roman" w:eastAsia="Times New Roman" w:hAnsi="Times New Roman" w:cs="Times New Roman"/>
+          <w:sz w:val="24"/>
+          <w:szCs w:val="24"/>
+          <w:lang w:val="lt-LT"/>
+        </w:rPr>
+        <w:t xml:space="preserve"> </w:t>
+      </w:r>
+      <w:proofErr w:type="spellStart"/>
+      <w:r>
+        <w:rPr>
+          <w:rFonts w:ascii="Times New Roman" w:eastAsia="Times New Roman" w:hAnsi="Times New Roman" w:cs="Times New Roman"/>
+          <w:sz w:val="24"/>
+          <w:szCs w:val="24"/>
+          <w:lang w:val="lt-LT"/>
+        </w:rPr>
+        <w:t>internet</w:t>
+      </w:r>
+      <w:proofErr w:type="spellEnd"/>
+      <w:r>
+        <w:rPr>
+          <w:rFonts w:ascii="Times New Roman" w:eastAsia="Times New Roman" w:hAnsi="Times New Roman" w:cs="Times New Roman"/>
+          <w:sz w:val="24"/>
+          <w:szCs w:val="24"/>
+          <w:lang w:val="lt-LT"/>
+        </w:rPr>
+        <w:t xml:space="preserve"> </w:t>
+      </w:r>
+      <w:proofErr w:type="spellStart"/>
+      <w:r>
+        <w:rPr>
+          <w:rFonts w:ascii="Times New Roman" w:eastAsia="Times New Roman" w:hAnsi="Times New Roman" w:cs="Times New Roman"/>
+          <w:sz w:val="24"/>
+          <w:szCs w:val="24"/>
+          <w:lang w:val="lt-LT"/>
+        </w:rPr>
+        <w:t>radio</w:t>
+      </w:r>
+      <w:proofErr w:type="spellEnd"/>
+      <w:r>
+        <w:rPr>
+          <w:rFonts w:ascii="Times New Roman" w:eastAsia="Times New Roman" w:hAnsi="Times New Roman" w:cs="Times New Roman"/>
+          <w:sz w:val="24"/>
+          <w:szCs w:val="24"/>
+          <w:lang w:val="lt-LT"/>
+        </w:rPr>
+        <w:t xml:space="preserve">?“. Prieiga per internetą:  </w:t>
+      </w:r>
+      <w:hyperlink r:id="rId24">
+        <w:r>
+          <w:rPr>
+            <w:rStyle w:val="Hyperlink"/>
+            <w:rFonts w:ascii="Times New Roman" w:eastAsia="Times New Roman" w:hAnsi="Times New Roman" w:cs="Times New Roman"/>
+            <w:color w:val="auto"/>
+            <w:sz w:val="24"/>
+            <w:szCs w:val="24"/>
+            <w:lang w:val="lt-LT"/>
+          </w:rPr>
+          <w:t>https://www.which.co.uk/reviews/radios/article/what-is-internet-radio</w:t>
+        </w:r>
+      </w:hyperlink>
+      <w:r>
+        <w:rPr>
+          <w:rFonts w:ascii="Times New Roman" w:eastAsia="Times New Roman" w:hAnsi="Times New Roman" w:cs="Times New Roman"/>
+          <w:sz w:val="24"/>
+          <w:szCs w:val="24"/>
+          <w:lang w:val="lt-LT"/>
+        </w:rPr>
+        <w:t xml:space="preserve">. </w:t>
+      </w:r>
+    </w:p>
+    <w:p>
+      <w:pPr>
+        <w:pStyle w:val="ListParagraph"/>
+        <w:numPr>
+          <w:ilvl w:val="0"/>
+          <w:numId w:val="13"/>
+        </w:numPr>
+        <w:spacing w:after="0" w:line="360" w:lineRule="auto"/>
+        <w:contextualSpacing w:val="0"/>
+        <w:jc w:val="both"/>
+        <w:rPr>
+          <w:rFonts w:ascii="Times New Roman" w:hAnsi="Times New Roman" w:cs="Times New Roman"/>
+          <w:sz w:val="24"/>
+          <w:szCs w:val="24"/>
+          <w:lang w:val="lt-LT"/>
+        </w:rPr>
+      </w:pPr>
+      <w:proofErr w:type="spellStart"/>
+      <w:r>
+        <w:rPr>
+          <w:rFonts w:ascii="Times New Roman" w:eastAsia="Times New Roman" w:hAnsi="Times New Roman" w:cs="Times New Roman"/>
+          <w:sz w:val="24"/>
+          <w:szCs w:val="24"/>
+        </w:rPr>
+        <w:lastRenderedPageBreak/>
+        <w:t>Valentavičius</w:t>
+      </w:r>
+      <w:proofErr w:type="spellEnd"/>
+      <w:r>
+        <w:rPr>
+          <w:rFonts w:ascii="Times New Roman" w:eastAsia="Times New Roman" w:hAnsi="Times New Roman" w:cs="Times New Roman"/>
+          <w:sz w:val="24"/>
+          <w:szCs w:val="24"/>
+        </w:rPr>
+        <w:t xml:space="preserve"> V. </w:t>
+      </w:r>
+      <w:proofErr w:type="spellStart"/>
+      <w:r>
+        <w:rPr>
+          <w:rFonts w:ascii="Times New Roman" w:eastAsia="Times New Roman" w:hAnsi="Times New Roman" w:cs="Times New Roman"/>
+          <w:sz w:val="24"/>
+          <w:szCs w:val="24"/>
+        </w:rPr>
+        <w:t>Fizika</w:t>
+      </w:r>
+      <w:proofErr w:type="spellEnd"/>
+      <w:r>
+        <w:rPr>
+          <w:rFonts w:ascii="Times New Roman" w:eastAsia="Times New Roman" w:hAnsi="Times New Roman" w:cs="Times New Roman"/>
+          <w:sz w:val="24"/>
+          <w:szCs w:val="24"/>
+        </w:rPr>
+        <w:t xml:space="preserve"> 10. Kaunas: </w:t>
+      </w:r>
+      <w:proofErr w:type="spellStart"/>
+      <w:r>
+        <w:rPr>
+          <w:rFonts w:ascii="Times New Roman" w:eastAsia="Times New Roman" w:hAnsi="Times New Roman" w:cs="Times New Roman"/>
+          <w:sz w:val="24"/>
+          <w:szCs w:val="24"/>
+        </w:rPr>
+        <w:t>Šviesa</w:t>
+      </w:r>
+      <w:proofErr w:type="spellEnd"/>
+      <w:r>
+        <w:rPr>
+          <w:rFonts w:ascii="Times New Roman" w:eastAsia="Times New Roman" w:hAnsi="Times New Roman" w:cs="Times New Roman"/>
+          <w:sz w:val="24"/>
+          <w:szCs w:val="24"/>
+        </w:rPr>
+        <w:t>, 2006.</w:t>
+      </w:r>
+    </w:p>
+    <w:p>
+      <w:pPr>
+        <w:pStyle w:val="ListParagraph"/>
+        <w:numPr>
+          <w:ilvl w:val="0"/>
+          <w:numId w:val="13"/>
+        </w:numPr>
+        <w:spacing w:after="0" w:line="360" w:lineRule="auto"/>
+        <w:contextualSpacing w:val="0"/>
+        <w:jc w:val="both"/>
+        <w:rPr>
+          <w:rFonts w:ascii="Times New Roman" w:hAnsi="Times New Roman" w:cs="Times New Roman"/>
+          <w:sz w:val="24"/>
+          <w:szCs w:val="24"/>
         </w:rPr>
       </w:pPr>
       <w:r>
@@ -7982,7 +8450,7 @@
         </w:rPr>
         <w:t xml:space="preserve">Žilionis S. „HAARP - aukšto dažnio aktyvaus pašvaistės tyrimo programa“. Prieiga per internetą: </w:t>
       </w:r>
-      <w:hyperlink r:id="rId27">
+      <w:hyperlink r:id="rId25">
         <w:r>
           <w:rPr>
             <w:rStyle w:val="Hyperlink"/>
@@ -8013,89 +8481,43 @@
           <w:numId w:val="13"/>
         </w:numPr>
         <w:spacing w:after="0" w:line="360" w:lineRule="auto"/>
-        <w:jc w:val="both"/>
-        <w:rPr>
-          <w:sz w:val="24"/>
-          <w:szCs w:val="24"/>
-          <w:lang w:val="lt-LT"/>
-        </w:rPr>
-      </w:pPr>
-      <w:proofErr w:type="spellStart"/>
-      <w:r>
-        <w:rPr>
-          <w:rFonts w:ascii="Times New Roman" w:eastAsia="Times New Roman" w:hAnsi="Times New Roman" w:cs="Times New Roman"/>
-          <w:sz w:val="24"/>
-          <w:szCs w:val="24"/>
-          <w:lang w:val="lt-LT"/>
-        </w:rPr>
-        <w:t>Tarasonis</w:t>
-      </w:r>
-      <w:proofErr w:type="spellEnd"/>
-      <w:r>
-        <w:rPr>
-          <w:rFonts w:ascii="Times New Roman" w:eastAsia="Times New Roman" w:hAnsi="Times New Roman" w:cs="Times New Roman"/>
-          <w:sz w:val="24"/>
-          <w:szCs w:val="24"/>
-          <w:lang w:val="lt-LT"/>
-        </w:rPr>
-        <w:t xml:space="preserve"> V. Fizika. I dalis, mechanika. Vilnius: Žiburio leidykla, 2000.</w:t>
-      </w:r>
-      <w:commentRangeStart w:id="16"/>
-      <w:commentRangeEnd w:id="16"/>
-      <w:r>
-        <w:rPr>
-          <w:rStyle w:val="CommentReference"/>
-        </w:rPr>
-        <w:commentReference w:id="16"/>
-      </w:r>
-    </w:p>
-    <w:p>
-      <w:pPr>
-        <w:pStyle w:val="ListParagraph"/>
-        <w:numPr>
-          <w:ilvl w:val="0"/>
-          <w:numId w:val="13"/>
-        </w:numPr>
-        <w:spacing w:after="0" w:line="360" w:lineRule="auto"/>
         <w:contextualSpacing w:val="0"/>
         <w:jc w:val="both"/>
         <w:rPr>
           <w:rFonts w:ascii="Times New Roman" w:hAnsi="Times New Roman" w:cs="Times New Roman"/>
           <w:sz w:val="24"/>
           <w:szCs w:val="24"/>
-          <w:lang w:val="lt-LT"/>
-        </w:rPr>
-      </w:pPr>
-      <w:proofErr w:type="spellStart"/>
-      <w:r>
-        <w:rPr>
-          <w:rFonts w:ascii="Times New Roman" w:eastAsia="Times New Roman" w:hAnsi="Times New Roman" w:cs="Times New Roman"/>
-          <w:sz w:val="24"/>
-          <w:szCs w:val="24"/>
-          <w:lang w:val="lt-LT"/>
-        </w:rPr>
-        <w:lastRenderedPageBreak/>
-        <w:t>Trebilcock</w:t>
-      </w:r>
-      <w:proofErr w:type="spellEnd"/>
-      <w:r>
-        <w:rPr>
-          <w:rFonts w:ascii="Times New Roman" w:eastAsia="Times New Roman" w:hAnsi="Times New Roman" w:cs="Times New Roman"/>
-          <w:sz w:val="24"/>
-          <w:szCs w:val="24"/>
-          <w:lang w:val="lt-LT"/>
-        </w:rPr>
-        <w:t xml:space="preserve"> O. „</w:t>
-      </w:r>
-      <w:proofErr w:type="spellStart"/>
-      <w:r>
-        <w:rPr>
-          <w:rFonts w:ascii="Times New Roman" w:eastAsia="Times New Roman" w:hAnsi="Times New Roman" w:cs="Times New Roman"/>
-          <w:sz w:val="24"/>
-          <w:szCs w:val="24"/>
-          <w:lang w:val="lt-LT"/>
-        </w:rPr>
-        <w:t>What</w:t>
+        </w:rPr>
+      </w:pPr>
+      <w:proofErr w:type="spellStart"/>
+      <w:r>
+        <w:rPr>
+          <w:rFonts w:ascii="Times New Roman" w:eastAsia="Times New Roman" w:hAnsi="Times New Roman" w:cs="Times New Roman"/>
+          <w:sz w:val="24"/>
+          <w:szCs w:val="24"/>
+          <w:lang w:val="lt-LT"/>
+        </w:rPr>
+        <w:t>Woods</w:t>
+      </w:r>
+      <w:proofErr w:type="spellEnd"/>
+      <w:r>
+        <w:rPr>
+          <w:rFonts w:ascii="Times New Roman" w:eastAsia="Times New Roman" w:hAnsi="Times New Roman" w:cs="Times New Roman"/>
+          <w:sz w:val="24"/>
+          <w:szCs w:val="24"/>
+          <w:lang w:val="lt-LT"/>
+        </w:rPr>
+        <w:t xml:space="preserve"> W. D. </w:t>
+      </w:r>
+      <w:proofErr w:type="spellStart"/>
+      <w:r>
+        <w:rPr>
+          <w:rFonts w:ascii="Times New Roman" w:eastAsia="Times New Roman" w:hAnsi="Times New Roman" w:cs="Times New Roman"/>
+          <w:sz w:val="24"/>
+          <w:szCs w:val="24"/>
+          <w:lang w:val="lt-LT"/>
+        </w:rPr>
+        <w:t>How</w:t>
       </w:r>
       <w:proofErr w:type="spellEnd"/>
       <w:r>
@@ -8115,7 +8537,7 @@
           <w:szCs w:val="24"/>
           <w:lang w:val="lt-LT"/>
         </w:rPr>
-        <w:t>is</w:t>
+        <w:t>Apollo</w:t>
       </w:r>
       <w:proofErr w:type="spellEnd"/>
       <w:r>
@@ -8135,7 +8557,27 @@
           <w:szCs w:val="24"/>
           <w:lang w:val="lt-LT"/>
         </w:rPr>
-        <w:t>internet</w:t>
+        <w:t>Flew</w:t>
+      </w:r>
+      <w:proofErr w:type="spellEnd"/>
+      <w:r>
+        <w:rPr>
+          <w:rFonts w:ascii="Times New Roman" w:eastAsia="Times New Roman" w:hAnsi="Times New Roman" w:cs="Times New Roman"/>
+          <w:sz w:val="24"/>
+          <w:szCs w:val="24"/>
+          <w:lang w:val="lt-LT"/>
+        </w:rPr>
+        <w:t xml:space="preserve"> to </w:t>
+      </w:r>
+      <w:proofErr w:type="spellStart"/>
+      <w:r>
+        <w:rPr>
+          <w:rFonts w:ascii="Times New Roman" w:eastAsia="Times New Roman" w:hAnsi="Times New Roman" w:cs="Times New Roman"/>
+          <w:sz w:val="24"/>
+          <w:szCs w:val="24"/>
+          <w:lang w:val="lt-LT"/>
+        </w:rPr>
+        <w:t>the</w:t>
       </w:r>
       <w:proofErr w:type="spellEnd"/>
       <w:r>
@@ -8155,31 +8597,9 @@
           <w:szCs w:val="24"/>
           <w:lang w:val="lt-LT"/>
         </w:rPr>
-        <w:t>radio</w:t>
-      </w:r>
-      <w:proofErr w:type="spellEnd"/>
-      <w:r>
-        <w:rPr>
-          <w:rFonts w:ascii="Times New Roman" w:eastAsia="Times New Roman" w:hAnsi="Times New Roman" w:cs="Times New Roman"/>
-          <w:sz w:val="24"/>
-          <w:szCs w:val="24"/>
-          <w:lang w:val="lt-LT"/>
-        </w:rPr>
-        <w:t xml:space="preserve">?“. Prieiga per internetą:  </w:t>
-      </w:r>
-      <w:hyperlink r:id="rId28">
-        <w:r>
-          <w:rPr>
-            <w:rStyle w:val="Hyperlink"/>
-            <w:rFonts w:ascii="Times New Roman" w:eastAsia="Times New Roman" w:hAnsi="Times New Roman" w:cs="Times New Roman"/>
-            <w:color w:val="auto"/>
-            <w:sz w:val="24"/>
-            <w:szCs w:val="24"/>
-            <w:lang w:val="lt-LT"/>
-          </w:rPr>
-          <w:t>https://www.which.co.uk/reviews/radios/article/what-is-internet-radio</w:t>
-        </w:r>
-      </w:hyperlink>
+        <w:t>Moon</w:t>
+      </w:r>
+      <w:proofErr w:type="spellEnd"/>
       <w:r>
         <w:rPr>
           <w:rFonts w:ascii="Times New Roman" w:eastAsia="Times New Roman" w:hAnsi="Times New Roman" w:cs="Times New Roman"/>
@@ -8189,124 +8609,15 @@
         </w:rPr>
         <w:t xml:space="preserve">. </w:t>
       </w:r>
-    </w:p>
-    <w:p>
-      <w:pPr>
-        <w:pStyle w:val="ListParagraph"/>
-        <w:numPr>
-          <w:ilvl w:val="0"/>
-          <w:numId w:val="13"/>
-        </w:numPr>
-        <w:spacing w:after="0" w:line="360" w:lineRule="auto"/>
-        <w:contextualSpacing w:val="0"/>
-        <w:jc w:val="both"/>
-        <w:rPr>
-          <w:rFonts w:ascii="Times New Roman" w:hAnsi="Times New Roman" w:cs="Times New Roman"/>
-          <w:sz w:val="24"/>
-          <w:szCs w:val="24"/>
-          <w:lang w:val="lt-LT"/>
-        </w:rPr>
-      </w:pPr>
-      <w:proofErr w:type="spellStart"/>
-      <w:r>
-        <w:rPr>
-          <w:rFonts w:ascii="Times New Roman" w:eastAsia="Times New Roman" w:hAnsi="Times New Roman" w:cs="Times New Roman"/>
-          <w:sz w:val="24"/>
-          <w:szCs w:val="24"/>
-        </w:rPr>
-        <w:t>Valentavičius</w:t>
-      </w:r>
-      <w:proofErr w:type="spellEnd"/>
-      <w:r>
-        <w:rPr>
-          <w:rFonts w:ascii="Times New Roman" w:eastAsia="Times New Roman" w:hAnsi="Times New Roman" w:cs="Times New Roman"/>
-          <w:sz w:val="24"/>
-          <w:szCs w:val="24"/>
-        </w:rPr>
-        <w:t xml:space="preserve"> V. </w:t>
-      </w:r>
-      <w:proofErr w:type="spellStart"/>
-      <w:r>
-        <w:rPr>
-          <w:rFonts w:ascii="Times New Roman" w:eastAsia="Times New Roman" w:hAnsi="Times New Roman" w:cs="Times New Roman"/>
-          <w:sz w:val="24"/>
-          <w:szCs w:val="24"/>
-        </w:rPr>
-        <w:t>Fizika</w:t>
-      </w:r>
-      <w:proofErr w:type="spellEnd"/>
-      <w:r>
-        <w:rPr>
-          <w:rFonts w:ascii="Times New Roman" w:eastAsia="Times New Roman" w:hAnsi="Times New Roman" w:cs="Times New Roman"/>
-          <w:sz w:val="24"/>
-          <w:szCs w:val="24"/>
-        </w:rPr>
-        <w:t xml:space="preserve"> 10. Kaunas: </w:t>
-      </w:r>
-      <w:proofErr w:type="spellStart"/>
-      <w:r>
-        <w:rPr>
-          <w:rFonts w:ascii="Times New Roman" w:eastAsia="Times New Roman" w:hAnsi="Times New Roman" w:cs="Times New Roman"/>
-          <w:sz w:val="24"/>
-          <w:szCs w:val="24"/>
-        </w:rPr>
-        <w:t>Šviesa</w:t>
-      </w:r>
-      <w:proofErr w:type="spellEnd"/>
-      <w:r>
-        <w:rPr>
-          <w:rFonts w:ascii="Times New Roman" w:eastAsia="Times New Roman" w:hAnsi="Times New Roman" w:cs="Times New Roman"/>
-          <w:sz w:val="24"/>
-          <w:szCs w:val="24"/>
-        </w:rPr>
-        <w:t>, 2006.</w:t>
-      </w:r>
-    </w:p>
-    <w:p>
-      <w:pPr>
-        <w:pStyle w:val="ListParagraph"/>
-        <w:numPr>
-          <w:ilvl w:val="0"/>
-          <w:numId w:val="13"/>
-        </w:numPr>
-        <w:spacing w:after="0" w:line="360" w:lineRule="auto"/>
-        <w:contextualSpacing w:val="0"/>
-        <w:jc w:val="both"/>
-        <w:rPr>
-          <w:rFonts w:ascii="Times New Roman" w:hAnsi="Times New Roman" w:cs="Times New Roman"/>
-          <w:sz w:val="24"/>
-          <w:szCs w:val="24"/>
-        </w:rPr>
-      </w:pPr>
-      <w:proofErr w:type="spellStart"/>
-      <w:r>
-        <w:rPr>
-          <w:rFonts w:ascii="Times New Roman" w:eastAsia="Times New Roman" w:hAnsi="Times New Roman" w:cs="Times New Roman"/>
-          <w:sz w:val="24"/>
-          <w:szCs w:val="24"/>
-          <w:lang w:val="lt-LT"/>
-        </w:rPr>
-        <w:t>Woods</w:t>
-      </w:r>
-      <w:proofErr w:type="spellEnd"/>
-      <w:r>
-        <w:rPr>
-          <w:rFonts w:ascii="Times New Roman" w:eastAsia="Times New Roman" w:hAnsi="Times New Roman" w:cs="Times New Roman"/>
-          <w:sz w:val="24"/>
-          <w:szCs w:val="24"/>
-          <w:lang w:val="lt-LT"/>
-        </w:rPr>
-        <w:t xml:space="preserve"> W. D. </w:t>
-      </w:r>
-      <w:proofErr w:type="spellStart"/>
-      <w:r>
-        <w:rPr>
-          <w:rFonts w:ascii="Times New Roman" w:eastAsia="Times New Roman" w:hAnsi="Times New Roman" w:cs="Times New Roman"/>
-          <w:sz w:val="24"/>
-          <w:szCs w:val="24"/>
-          <w:lang w:val="lt-LT"/>
-        </w:rPr>
-        <w:t>How</w:t>
+      <w:proofErr w:type="spellStart"/>
+      <w:r>
+        <w:rPr>
+          <w:rFonts w:ascii="Times New Roman" w:eastAsia="Times New Roman" w:hAnsi="Times New Roman" w:cs="Times New Roman"/>
+          <w:sz w:val="24"/>
+          <w:szCs w:val="24"/>
+          <w:lang w:val="lt-LT"/>
+        </w:rPr>
+        <w:t>Springer</w:t>
       </w:r>
       <w:proofErr w:type="spellEnd"/>
       <w:r>
@@ -8326,7 +8637,27 @@
           <w:szCs w:val="24"/>
           <w:lang w:val="lt-LT"/>
         </w:rPr>
-        <w:t>Apollo</w:t>
+        <w:t>Science</w:t>
+      </w:r>
+      <w:proofErr w:type="spellEnd"/>
+      <w:r>
+        <w:rPr>
+          <w:rFonts w:ascii="Times New Roman" w:eastAsia="Times New Roman" w:hAnsi="Times New Roman" w:cs="Times New Roman"/>
+          <w:sz w:val="24"/>
+          <w:szCs w:val="24"/>
+          <w:lang w:val="lt-LT"/>
+        </w:rPr>
+        <w:t xml:space="preserve"> &amp; </w:t>
+      </w:r>
+      <w:proofErr w:type="spellStart"/>
+      <w:r>
+        <w:rPr>
+          <w:rFonts w:ascii="Times New Roman" w:eastAsia="Times New Roman" w:hAnsi="Times New Roman" w:cs="Times New Roman"/>
+          <w:sz w:val="24"/>
+          <w:szCs w:val="24"/>
+          <w:lang w:val="lt-LT"/>
+        </w:rPr>
+        <w:t>Business</w:t>
       </w:r>
       <w:proofErr w:type="spellEnd"/>
       <w:r>
@@ -8346,126 +8677,6 @@
           <w:szCs w:val="24"/>
           <w:lang w:val="lt-LT"/>
         </w:rPr>
-        <w:t>Flew</w:t>
-      </w:r>
-      <w:proofErr w:type="spellEnd"/>
-      <w:r>
-        <w:rPr>
-          <w:rFonts w:ascii="Times New Roman" w:eastAsia="Times New Roman" w:hAnsi="Times New Roman" w:cs="Times New Roman"/>
-          <w:sz w:val="24"/>
-          <w:szCs w:val="24"/>
-          <w:lang w:val="lt-LT"/>
-        </w:rPr>
-        <w:t xml:space="preserve"> to </w:t>
-      </w:r>
-      <w:proofErr w:type="spellStart"/>
-      <w:r>
-        <w:rPr>
-          <w:rFonts w:ascii="Times New Roman" w:eastAsia="Times New Roman" w:hAnsi="Times New Roman" w:cs="Times New Roman"/>
-          <w:sz w:val="24"/>
-          <w:szCs w:val="24"/>
-          <w:lang w:val="lt-LT"/>
-        </w:rPr>
-        <w:t>the</w:t>
-      </w:r>
-      <w:proofErr w:type="spellEnd"/>
-      <w:r>
-        <w:rPr>
-          <w:rFonts w:ascii="Times New Roman" w:eastAsia="Times New Roman" w:hAnsi="Times New Roman" w:cs="Times New Roman"/>
-          <w:sz w:val="24"/>
-          <w:szCs w:val="24"/>
-          <w:lang w:val="lt-LT"/>
-        </w:rPr>
-        <w:t xml:space="preserve"> </w:t>
-      </w:r>
-      <w:proofErr w:type="spellStart"/>
-      <w:r>
-        <w:rPr>
-          <w:rFonts w:ascii="Times New Roman" w:eastAsia="Times New Roman" w:hAnsi="Times New Roman" w:cs="Times New Roman"/>
-          <w:sz w:val="24"/>
-          <w:szCs w:val="24"/>
-          <w:lang w:val="lt-LT"/>
-        </w:rPr>
-        <w:t>Moon</w:t>
-      </w:r>
-      <w:proofErr w:type="spellEnd"/>
-      <w:r>
-        <w:rPr>
-          <w:rFonts w:ascii="Times New Roman" w:eastAsia="Times New Roman" w:hAnsi="Times New Roman" w:cs="Times New Roman"/>
-          <w:sz w:val="24"/>
-          <w:szCs w:val="24"/>
-          <w:lang w:val="lt-LT"/>
-        </w:rPr>
-        <w:t xml:space="preserve">. </w:t>
-      </w:r>
-      <w:proofErr w:type="spellStart"/>
-      <w:r>
-        <w:rPr>
-          <w:rFonts w:ascii="Times New Roman" w:eastAsia="Times New Roman" w:hAnsi="Times New Roman" w:cs="Times New Roman"/>
-          <w:sz w:val="24"/>
-          <w:szCs w:val="24"/>
-          <w:lang w:val="lt-LT"/>
-        </w:rPr>
-        <w:t>Springer</w:t>
-      </w:r>
-      <w:proofErr w:type="spellEnd"/>
-      <w:r>
-        <w:rPr>
-          <w:rFonts w:ascii="Times New Roman" w:eastAsia="Times New Roman" w:hAnsi="Times New Roman" w:cs="Times New Roman"/>
-          <w:sz w:val="24"/>
-          <w:szCs w:val="24"/>
-          <w:lang w:val="lt-LT"/>
-        </w:rPr>
-        <w:t xml:space="preserve"> </w:t>
-      </w:r>
-      <w:proofErr w:type="spellStart"/>
-      <w:r>
-        <w:rPr>
-          <w:rFonts w:ascii="Times New Roman" w:eastAsia="Times New Roman" w:hAnsi="Times New Roman" w:cs="Times New Roman"/>
-          <w:sz w:val="24"/>
-          <w:szCs w:val="24"/>
-          <w:lang w:val="lt-LT"/>
-        </w:rPr>
-        <w:t>Science</w:t>
-      </w:r>
-      <w:proofErr w:type="spellEnd"/>
-      <w:r>
-        <w:rPr>
-          <w:rFonts w:ascii="Times New Roman" w:eastAsia="Times New Roman" w:hAnsi="Times New Roman" w:cs="Times New Roman"/>
-          <w:sz w:val="24"/>
-          <w:szCs w:val="24"/>
-          <w:lang w:val="lt-LT"/>
-        </w:rPr>
-        <w:t xml:space="preserve"> &amp; </w:t>
-      </w:r>
-      <w:proofErr w:type="spellStart"/>
-      <w:r>
-        <w:rPr>
-          <w:rFonts w:ascii="Times New Roman" w:eastAsia="Times New Roman" w:hAnsi="Times New Roman" w:cs="Times New Roman"/>
-          <w:sz w:val="24"/>
-          <w:szCs w:val="24"/>
-          <w:lang w:val="lt-LT"/>
-        </w:rPr>
-        <w:t>Business</w:t>
-      </w:r>
-      <w:proofErr w:type="spellEnd"/>
-      <w:r>
-        <w:rPr>
-          <w:rFonts w:ascii="Times New Roman" w:eastAsia="Times New Roman" w:hAnsi="Times New Roman" w:cs="Times New Roman"/>
-          <w:sz w:val="24"/>
-          <w:szCs w:val="24"/>
-          <w:lang w:val="lt-LT"/>
-        </w:rPr>
-        <w:t xml:space="preserve"> </w:t>
-      </w:r>
-      <w:proofErr w:type="spellStart"/>
-      <w:r>
-        <w:rPr>
-          <w:rFonts w:ascii="Times New Roman" w:eastAsia="Times New Roman" w:hAnsi="Times New Roman" w:cs="Times New Roman"/>
-          <w:sz w:val="24"/>
-          <w:szCs w:val="24"/>
-          <w:lang w:val="lt-LT"/>
-        </w:rPr>
         <w:t>Media</w:t>
       </w:r>
       <w:proofErr w:type="spellEnd"/>
@@ -8478,7 +8689,7 @@
         </w:rPr>
         <w:t xml:space="preserve">, 2008. Prieiga per internetą: </w:t>
       </w:r>
-      <w:hyperlink r:id="rId29">
+      <w:hyperlink r:id="rId26">
         <w:r>
           <w:rPr>
             <w:rStyle w:val="Hyperlink"/>
@@ -8569,7 +8780,7 @@
         </w:rPr>
         <w:t xml:space="preserve">. Prieiga per internetą: </w:t>
       </w:r>
-      <w:hyperlink r:id="rId30">
+      <w:hyperlink r:id="rId27">
         <w:r>
           <w:rPr>
             <w:rStyle w:val="Hyperlink"/>
@@ -8638,7 +8849,7 @@
         </w:rPr>
         <w:t xml:space="preserve"> System. NASA, 2017. Prieiga per internetą: </w:t>
       </w:r>
-      <w:hyperlink r:id="rId31">
+      <w:hyperlink r:id="rId28">
         <w:r>
           <w:rPr>
             <w:rStyle w:val="Hyperlink"/>
@@ -8718,7 +8929,7 @@
         </w:rPr>
         <w:t xml:space="preserve">, 2009. Prieiga per internetą: </w:t>
       </w:r>
-      <w:hyperlink r:id="rId32">
+      <w:hyperlink r:id="rId29">
         <w:r>
           <w:rPr>
             <w:rStyle w:val="Hyperlink"/>
@@ -8756,10 +8967,10 @@
       </w:pPr>
     </w:p>
     <w:sectPr>
-      <w:headerReference w:type="default" r:id="rId33"/>
-      <w:footerReference w:type="default" r:id="rId34"/>
-      <w:headerReference w:type="first" r:id="rId35"/>
-      <w:footerReference w:type="first" r:id="rId36"/>
+      <w:headerReference w:type="default" r:id="rId30"/>
+      <w:footerReference w:type="default" r:id="rId31"/>
+      <w:headerReference w:type="first" r:id="rId32"/>
+      <w:footerReference w:type="first" r:id="rId33"/>
       <w:pgSz w:w="12240" w:h="15840"/>
       <w:pgMar w:top="1134" w:right="567" w:bottom="1134" w:left="1701" w:header="720" w:footer="720" w:gutter="0"/>
       <w:cols w:space="720"/>
@@ -8768,108 +8979,6 @@
     </w:sectPr>
   </w:body>
 </w:document>
-</file>
-
-<file path=word/comments.xml><?xml version="1.0" encoding="utf-8"?>
-<w:comments xmlns:wpc="http://schemas.microsoft.com/office/word/2010/wordprocessingCanvas" xmlns:cx="http://schemas.microsoft.com/office/drawing/2014/chartex" xmlns:cx1="http://schemas.microsoft.com/office/drawing/2015/9/8/chartex" xmlns:cx2="http://schemas.microsoft.com/office/drawing/2015/10/21/chartex" xmlns:cx3="http://schemas.microsoft.com/office/drawing/2016/5/9/chartex" xmlns:cx4="http://schemas.microsoft.com/office/drawing/2016/5/10/chartex" xmlns:cx5="http://schemas.microsoft.com/office/drawing/2016/5/11/chartex" xmlns:cx6="http://schemas.microsoft.com/office/drawing/2016/5/12/chartex" xmlns:cx7="http://schemas.microsoft.com/office/drawing/2016/5/13/chartex" xmlns:cx8="http://schemas.microsoft.com/office/drawing/2016/5/14/chartex" xmlns:mc="http://schemas.openxmlformats.org/markup-compatibility/2006" xmlns:aink="http://schemas.microsoft.com/office/drawing/2016/ink" xmlns:am3d="http://schemas.microsoft.com/office/drawing/2017/model3d" xmlns:o="urn:schemas-microsoft-com:office:office" xmlns:r="http://schemas.openxmlformats.org/officeDocument/2006/relationships" xmlns:m="http://schemas.openxmlformats.org/officeDocument/2006/math" xmlns:v="urn:schemas-microsoft-com:vml" xmlns:wp14="http://schemas.microsoft.com/office/word/2010/wordprocessingDrawing" xmlns:wp="http://schemas.openxmlformats.org/drawingml/2006/wordprocessingDrawing" xmlns:w10="urn:schemas-microsoft-com:office:word" xmlns:w="http://schemas.openxmlformats.org/wordprocessingml/2006/main" xmlns:w14="http://schemas.microsoft.com/office/word/2010/wordml" xmlns:w15="http://schemas.microsoft.com/office/word/2012/wordml" xmlns:w16cid="http://schemas.microsoft.com/office/word/2016/wordml/cid" xmlns:w16se="http://schemas.microsoft.com/office/word/2015/wordml/symex" xmlns:wpg="http://schemas.microsoft.com/office/word/2010/wordprocessingGroup" xmlns:wpi="http://schemas.microsoft.com/office/word/2010/wordprocessingInk" xmlns:wne="http://schemas.microsoft.com/office/word/2006/wordml" xmlns:wps="http://schemas.microsoft.com/office/word/2010/wordprocessingShape" mc:Ignorable="w14 w15 w16se w16cid wp14">
-  <w:comment w:id="2" w:author="Gytis Kalvis" w:date="2018-10-28T17:29:00Z" w:initials="GK">
-    <w:p>
-      <w:pPr>
-        <w:pStyle w:val="CommentText"/>
-      </w:pPr>
-      <w:r>
-        <w:rPr>
-          <w:rStyle w:val="CommentReference"/>
-        </w:rPr>
-        <w:annotationRef/>
-      </w:r>
-    </w:p>
-  </w:comment>
-  <w:comment w:id="3" w:author="Runescape Acc" w:date="2018-10-27T20:43:00Z" w:initials="RA">
-    <w:p>
-      <w:pPr>
-        <w:pStyle w:val="CommentText"/>
-      </w:pPr>
-      <w:r>
-        <w:rPr>
-          <w:rStyle w:val="CommentReference"/>
-        </w:rPr>
-        <w:annotationRef/>
-      </w:r>
-      <w:r>
-        <w:t>Išvadose nurodytos funkcijos</w:t>
-      </w:r>
-    </w:p>
-  </w:comment>
-  <w:comment w:id="5" w:author="Runescape Acc" w:date="2018-10-27T20:43:00Z" w:initials="RA">
-    <w:p>
-      <w:pPr>
-        <w:pStyle w:val="CommentText"/>
-      </w:pPr>
-      <w:r>
-        <w:rPr>
-          <w:rStyle w:val="CommentReference"/>
-        </w:rPr>
-        <w:annotationRef/>
-      </w:r>
-      <w:r>
-        <w:t>Naudojimas Lietuvoje: Fizika 10, 52psl.</w:t>
-      </w:r>
-    </w:p>
-  </w:comment>
-  <w:comment w:id="7" w:author="Lukas Rimkus" w:date="2018-10-28T08:56:00Z" w:initials="LR">
-    <w:p>
-      <w:pPr>
-        <w:pStyle w:val="CommentText"/>
-      </w:pPr>
-      <w:r>
-        <w:t>parašyti kokiu šaltiniu remtasi</w:t>
-      </w:r>
-      <w:r>
-        <w:rPr>
-          <w:rStyle w:val="CommentReference"/>
-        </w:rPr>
-        <w:annotationRef/>
-      </w:r>
-    </w:p>
-  </w:comment>
-  <w:comment w:id="16" w:author="Lukas Rimkus" w:date="2018-10-28T18:17:00Z" w:initials="LR">
-    <w:p>
-      <w:pPr>
-        <w:pStyle w:val="CommentText"/>
-      </w:pPr>
-      <w:r>
-        <w:t>šį šaltinį reikia perkelti pagal abc</w:t>
-      </w:r>
-      <w:r>
-        <w:rPr>
-          <w:rStyle w:val="CommentReference"/>
-        </w:rPr>
-        <w:annotationRef/>
-      </w:r>
-    </w:p>
-  </w:comment>
-</w:comments>
-</file>
-
-<file path=word/commentsExtended.xml><?xml version="1.0" encoding="utf-8"?>
-<w15:commentsEx xmlns:wpc="http://schemas.microsoft.com/office/word/2010/wordprocessingCanvas" xmlns:cx="http://schemas.microsoft.com/office/drawing/2014/chartex" xmlns:cx1="http://schemas.microsoft.com/office/drawing/2015/9/8/chartex" xmlns:cx2="http://schemas.microsoft.com/office/drawing/2015/10/21/chartex" xmlns:cx3="http://schemas.microsoft.com/office/drawing/2016/5/9/chartex" xmlns:cx4="http://schemas.microsoft.com/office/drawing/2016/5/10/chartex" xmlns:cx5="http://schemas.microsoft.com/office/drawing/2016/5/11/chartex" xmlns:cx6="http://schemas.microsoft.com/office/drawing/2016/5/12/chartex" xmlns:cx7="http://schemas.microsoft.com/office/drawing/2016/5/13/chartex" xmlns:cx8="http://schemas.microsoft.com/office/drawing/2016/5/14/chartex" xmlns:mc="http://schemas.openxmlformats.org/markup-compatibility/2006" xmlns:aink="http://schemas.microsoft.com/office/drawing/2016/ink" xmlns:am3d="http://schemas.microsoft.com/office/drawing/2017/model3d" xmlns:o="urn:schemas-microsoft-com:office:office" xmlns:r="http://schemas.openxmlformats.org/officeDocument/2006/relationships" xmlns:m="http://schemas.openxmlformats.org/officeDocument/2006/math" xmlns:v="urn:schemas-microsoft-com:vml" xmlns:wp14="http://schemas.microsoft.com/office/word/2010/wordprocessingDrawing" xmlns:wp="http://schemas.openxmlformats.org/drawingml/2006/wordprocessingDrawing" xmlns:w10="urn:schemas-microsoft-com:office:word" xmlns:w="http://schemas.openxmlformats.org/wordprocessingml/2006/main" xmlns:w14="http://schemas.microsoft.com/office/word/2010/wordml" xmlns:w15="http://schemas.microsoft.com/office/word/2012/wordml" xmlns:w16cid="http://schemas.microsoft.com/office/word/2016/wordml/cid" xmlns:w16se="http://schemas.microsoft.com/office/word/2015/wordml/symex" xmlns:wpg="http://schemas.microsoft.com/office/word/2010/wordprocessingGroup" xmlns:wpi="http://schemas.microsoft.com/office/word/2010/wordprocessingInk" xmlns:wne="http://schemas.microsoft.com/office/word/2006/wordml" xmlns:wps="http://schemas.microsoft.com/office/word/2010/wordprocessingShape" mc:Ignorable="w14 w15 w16se w16cid wp14">
-  <w15:commentEx w15:paraId="735D6D91" w15:done="0"/>
-  <w15:commentEx w15:paraId="4DBF1382" w15:done="0"/>
-  <w15:commentEx w15:paraId="6EB489E9" w15:done="0"/>
-  <w15:commentEx w15:paraId="2F619EF5" w15:done="0"/>
-  <w15:commentEx w15:paraId="386FAD03" w15:done="0"/>
-</w15:commentsEx>
-</file>
-
-<file path=word/commentsIds.xml><?xml version="1.0" encoding="utf-8"?>
-<w16cid:commentsIds xmlns:wpc="http://schemas.microsoft.com/office/word/2010/wordprocessingCanvas" xmlns:cx="http://schemas.microsoft.com/office/drawing/2014/chartex" xmlns:cx1="http://schemas.microsoft.com/office/drawing/2015/9/8/chartex" xmlns:cx2="http://schemas.microsoft.com/office/drawing/2015/10/21/chartex" xmlns:cx3="http://schemas.microsoft.com/office/drawing/2016/5/9/chartex" xmlns:cx4="http://schemas.microsoft.com/office/drawing/2016/5/10/chartex" xmlns:cx5="http://schemas.microsoft.com/office/drawing/2016/5/11/chartex" xmlns:cx6="http://schemas.microsoft.com/office/drawing/2016/5/12/chartex" xmlns:cx7="http://schemas.microsoft.com/office/drawing/2016/5/13/chartex" xmlns:cx8="http://schemas.microsoft.com/office/drawing/2016/5/14/chartex" xmlns:mc="http://schemas.openxmlformats.org/markup-compatibility/2006" xmlns:aink="http://schemas.microsoft.com/office/drawing/2016/ink" xmlns:am3d="http://schemas.microsoft.com/office/drawing/2017/model3d" xmlns:o="urn:schemas-microsoft-com:office:office" xmlns:r="http://schemas.openxmlformats.org/officeDocument/2006/relationships" xmlns:m="http://schemas.openxmlformats.org/officeDocument/2006/math" xmlns:v="urn:schemas-microsoft-com:vml" xmlns:wp14="http://schemas.microsoft.com/office/word/2010/wordprocessingDrawing" xmlns:wp="http://schemas.openxmlformats.org/drawingml/2006/wordprocessingDrawing" xmlns:w10="urn:schemas-microsoft-com:office:word" xmlns:w="http://schemas.openxmlformats.org/wordprocessingml/2006/main" xmlns:w14="http://schemas.microsoft.com/office/word/2010/wordml" xmlns:w15="http://schemas.microsoft.com/office/word/2012/wordml" xmlns:w16cid="http://schemas.microsoft.com/office/word/2016/wordml/cid" xmlns:w16se="http://schemas.microsoft.com/office/word/2015/wordml/symex" xmlns:wpg="http://schemas.microsoft.com/office/word/2010/wordprocessingGroup" xmlns:wpi="http://schemas.microsoft.com/office/word/2010/wordprocessingInk" xmlns:wne="http://schemas.microsoft.com/office/word/2006/wordml" xmlns:wps="http://schemas.microsoft.com/office/word/2010/wordprocessingShape" mc:Ignorable="w14 w15 w16se w16cid wp14">
-  <w16cid:commentId w16cid:paraId="735D6D91" w16cid:durableId="1F8074BD"/>
-  <w16cid:commentId w16cid:paraId="4DBF1382" w16cid:durableId="1F7F54BC"/>
-  <w16cid:commentId w16cid:paraId="6EB489E9" w16cid:durableId="1F7F54BB"/>
-  <w16cid:commentId w16cid:paraId="2F619EF5" w16cid:durableId="35BA2EDB"/>
-  <w16cid:commentId w16cid:paraId="386FAD03" w16cid:durableId="466D922F"/>
-</w16cid:commentsIds>
 </file>
 
 <file path=word/endnotes.xml><?xml version="1.0" encoding="utf-8"?>
@@ -10573,20 +10682,6 @@
     <w:abstractNumId w:val="4"/>
   </w:num>
 </w:numbering>
-</file>
-
-<file path=word/people.xml><?xml version="1.0" encoding="utf-8"?>
-<w15:people xmlns:wpc="http://schemas.microsoft.com/office/word/2010/wordprocessingCanvas" xmlns:cx="http://schemas.microsoft.com/office/drawing/2014/chartex" xmlns:cx1="http://schemas.microsoft.com/office/drawing/2015/9/8/chartex" xmlns:cx2="http://schemas.microsoft.com/office/drawing/2015/10/21/chartex" xmlns:cx3="http://schemas.microsoft.com/office/drawing/2016/5/9/chartex" xmlns:cx4="http://schemas.microsoft.com/office/drawing/2016/5/10/chartex" xmlns:cx5="http://schemas.microsoft.com/office/drawing/2016/5/11/chartex" xmlns:cx6="http://schemas.microsoft.com/office/drawing/2016/5/12/chartex" xmlns:cx7="http://schemas.microsoft.com/office/drawing/2016/5/13/chartex" xmlns:cx8="http://schemas.microsoft.com/office/drawing/2016/5/14/chartex" xmlns:mc="http://schemas.openxmlformats.org/markup-compatibility/2006" xmlns:aink="http://schemas.microsoft.com/office/drawing/2016/ink" xmlns:am3d="http://schemas.microsoft.com/office/drawing/2017/model3d" xmlns:o="urn:schemas-microsoft-com:office:office" xmlns:r="http://schemas.openxmlformats.org/officeDocument/2006/relationships" xmlns:m="http://schemas.openxmlformats.org/officeDocument/2006/math" xmlns:v="urn:schemas-microsoft-com:vml" xmlns:wp14="http://schemas.microsoft.com/office/word/2010/wordprocessingDrawing" xmlns:wp="http://schemas.openxmlformats.org/drawingml/2006/wordprocessingDrawing" xmlns:w10="urn:schemas-microsoft-com:office:word" xmlns:w="http://schemas.openxmlformats.org/wordprocessingml/2006/main" xmlns:w14="http://schemas.microsoft.com/office/word/2010/wordml" xmlns:w15="http://schemas.microsoft.com/office/word/2012/wordml" xmlns:w16cid="http://schemas.microsoft.com/office/word/2016/wordml/cid" xmlns:w16se="http://schemas.microsoft.com/office/word/2015/wordml/symex" xmlns:wpg="http://schemas.microsoft.com/office/word/2010/wordprocessingGroup" xmlns:wpi="http://schemas.microsoft.com/office/word/2010/wordprocessingInk" xmlns:wne="http://schemas.microsoft.com/office/word/2006/wordml" xmlns:wps="http://schemas.microsoft.com/office/word/2010/wordprocessingShape" mc:Ignorable="w14 w15 w16se w16cid wp14">
-  <w15:person w15:author="Gytis Kalvis">
-    <w15:presenceInfo w15:providerId="Windows Live" w15:userId="5bcca746fb35803f"/>
-  </w15:person>
-  <w15:person w15:author="Runescape Acc">
-    <w15:presenceInfo w15:providerId="Windows Live" w15:userId="b698e99714027f00"/>
-  </w15:person>
-  <w15:person w15:author="Lukas Rimkus">
-    <w15:presenceInfo w15:providerId="Windows Live" w15:userId="04c3bf1dd08f46f5"/>
-  </w15:person>
-</w15:people>
 </file>
 
 <file path=word/styles.xml><?xml version="1.0" encoding="utf-8"?>
@@ -11688,7 +11783,7 @@
 </file>
 
 <file path=customXml/itemProps1.xml><?xml version="1.0" encoding="utf-8"?>
-<ds:datastoreItem xmlns:ds="http://schemas.openxmlformats.org/officeDocument/2006/customXml" ds:itemID="{91755243-07E4-47C8-BF48-591BE780FED9}">
+<ds:datastoreItem xmlns:ds="http://schemas.openxmlformats.org/officeDocument/2006/customXml" ds:itemID="{8FDC3AD1-0938-49C1-B868-5E88E839EE5D}">
   <ds:schemaRefs>
     <ds:schemaRef ds:uri="http://schemas.openxmlformats.org/officeDocument/2006/bibliography"/>
   </ds:schemaRefs>

</xml_diff>